<commit_message>
temp persistent store; get /data; post /account (but accounts not created on-dag)
</commit_message>
<xml_diff>
--- a/specHttpInterface.docx
+++ b/specHttpInterface.docx
@@ -14,6 +14,9 @@
       </w:r>
       <w:r>
         <w:t xml:space="preserve"> to CasperExplorer server</w:t>
+      </w:r>
+      <w:r>
+        <w:t xml:space="preserve"> (v2)</w:t>
       </w:r>
     </w:p>
     <w:p>
@@ -162,7 +165,26 @@
               <w:ind w:left="0"/>
             </w:pPr>
             <w:r>
-              <w:t xml:space="preserve">   </w:t>
+              <w:t xml:space="preserve">   {</w:t>
+            </w:r>
+            <w:r>
+              <w:t xml:space="preserve"> </w:t>
+            </w:r>
+            <w:r>
+              <w:t xml:space="preserve">        </w:t>
+            </w:r>
+            <w:r>
+              <w:t>// zero or more</w:t>
+            </w:r>
+          </w:p>
+          <w:p>
+            <w:pPr>
+              <w:pStyle w:val="code"/>
+              <w:spacing w:after="60"/>
+              <w:ind w:left="0"/>
+            </w:pPr>
+            <w:r>
+              <w:t xml:space="preserve">      name: </w:t>
             </w:r>
             <w:r>
               <w:rPr>
@@ -171,40 +193,17 @@
               <w:t>string</w:t>
             </w:r>
             <w:r>
-              <w:t xml:space="preserve">    // zero or more</w:t>
-            </w:r>
-          </w:p>
-          <w:p>
-            <w:pPr>
-              <w:pStyle w:val="code"/>
-              <w:spacing w:after="60"/>
-              <w:ind w:left="0"/>
-            </w:pPr>
-            <w:r>
-              <w:t>],</w:t>
-            </w:r>
-          </w:p>
-          <w:p>
-            <w:pPr>
-              <w:pStyle w:val="code"/>
-              <w:spacing w:after="60"/>
-              <w:ind w:left="0"/>
-            </w:pPr>
-            <w:r>
-              <w:t>keys: [</w:t>
-            </w:r>
-          </w:p>
-          <w:p>
-            <w:pPr>
-              <w:pStyle w:val="code"/>
-              <w:spacing w:after="60"/>
-              <w:ind w:left="0"/>
-            </w:pPr>
-            <w:r>
-              <w:t xml:space="preserve">  </w:t>
-            </w:r>
-            <w:r>
-              <w:t xml:space="preserve"> </w:t>
+              <w:t>,</w:t>
+            </w:r>
+          </w:p>
+          <w:p>
+            <w:pPr>
+              <w:pStyle w:val="code"/>
+              <w:spacing w:after="60"/>
+              <w:ind w:left="0"/>
+            </w:pPr>
+            <w:r>
+              <w:t xml:space="preserve">      publicKey: </w:t>
             </w:r>
             <w:r>
               <w:rPr>
@@ -213,7 +212,17 @@
               <w:t>string</w:t>
             </w:r>
             <w:r>
-              <w:t xml:space="preserve">    // zero or more</w:t>
+              <w:t xml:space="preserve"> </w:t>
+            </w:r>
+          </w:p>
+          <w:p>
+            <w:pPr>
+              <w:pStyle w:val="code"/>
+              <w:spacing w:after="60"/>
+              <w:ind w:left="0"/>
+            </w:pPr>
+            <w:r>
+              <w:t xml:space="preserve">   }</w:t>
             </w:r>
           </w:p>
           <w:p>
@@ -321,26 +330,40 @@
     <w:p>
       <w:pPr>
         <w:pStyle w:val="api"/>
+        <w:pageBreakBefore/>
       </w:pPr>
       <w:r>
-        <w:t>post /key</w:t>
+        <w:lastRenderedPageBreak/>
+        <w:t>put /key</w:t>
+      </w:r>
+      <w:r>
+        <w:t xml:space="preserve">   </w:t>
+      </w:r>
+      <w:r>
+        <w:rPr>
+          <w:color w:val="E36C0A" w:themeColor="accent6" w:themeShade="BF"/>
+        </w:rPr>
+        <w:t>NOT IMPLEMENTED</w:t>
+      </w:r>
+      <w:r>
+        <w:t xml:space="preserve"> </w:t>
       </w:r>
     </w:p>
     <w:p>
       <w:r>
-        <w:t xml:space="preserve">Create new key pair </w:t>
-      </w:r>
-      <w:r>
-        <w:t xml:space="preserve">on the </w:t>
-      </w:r>
-      <w:r>
-        <w:t>server</w:t>
-      </w:r>
-      <w:r>
-        <w:t xml:space="preserve"> identified by </w:t>
-      </w:r>
-      <w:r>
-        <w:t>“name”</w:t>
+        <w:t xml:space="preserve">Store new key pair </w:t>
+      </w:r>
+      <w:r>
+        <w:t>uploaded</w:t>
+      </w:r>
+      <w:r>
+        <w:t xml:space="preserve"> from client </w:t>
+      </w:r>
+      <w:r>
+        <w:t xml:space="preserve">and </w:t>
+      </w:r>
+      <w:r>
+        <w:t>identified by “name”</w:t>
       </w:r>
       <w:r>
         <w:t>.</w:t>
@@ -441,7 +464,48 @@
               <w:t>string</w:t>
             </w:r>
             <w:r>
-              <w:t xml:space="preserve"> </w:t>
+              <w:t>,</w:t>
+            </w:r>
+          </w:p>
+          <w:p>
+            <w:pPr>
+              <w:pStyle w:val="code"/>
+              <w:spacing w:after="60"/>
+              <w:ind w:left="0"/>
+            </w:pPr>
+            <w:r>
+              <w:t>public</w:t>
+            </w:r>
+            <w:r>
+              <w:t xml:space="preserve">: </w:t>
+            </w:r>
+            <w:r>
+              <w:rPr>
+                <w:color w:val="E36C0A" w:themeColor="accent6" w:themeShade="BF"/>
+              </w:rPr>
+              <w:t>string</w:t>
+            </w:r>
+            <w:r>
+              <w:t>,   // pem format</w:t>
+            </w:r>
+          </w:p>
+          <w:p>
+            <w:pPr>
+              <w:pStyle w:val="code"/>
+              <w:spacing w:after="60"/>
+              <w:ind w:left="0"/>
+            </w:pPr>
+            <w:r>
+              <w:t xml:space="preserve">private: </w:t>
+            </w:r>
+            <w:r>
+              <w:rPr>
+                <w:color w:val="E36C0A" w:themeColor="accent6" w:themeShade="BF"/>
+              </w:rPr>
+              <w:t>string</w:t>
+            </w:r>
+            <w:r>
+              <w:t xml:space="preserve">   // pem format</w:t>
             </w:r>
           </w:p>
           <w:p>
@@ -476,10 +540,7 @@
               <w:ind w:left="0"/>
             </w:pPr>
             <w:r>
-              <w:t>status</w:t>
-            </w:r>
-            <w:r>
-              <w:t xml:space="preserve">: </w:t>
+              <w:t xml:space="preserve">status: </w:t>
             </w:r>
             <w:r>
               <w:rPr>
@@ -507,26 +568,7 @@
               <w:t>string</w:t>
             </w:r>
             <w:r>
-              <w:t xml:space="preserve">, </w:t>
-            </w:r>
-            <w:r>
-              <w:t xml:space="preserve">  // if ! status</w:t>
-            </w:r>
-          </w:p>
-          <w:p>
-            <w:pPr>
-              <w:pStyle w:val="code"/>
-              <w:spacing w:after="60"/>
-              <w:ind w:left="0"/>
-            </w:pPr>
-            <w:r>
-              <w:t xml:space="preserve">publicKey: </w:t>
-            </w:r>
-            <w:r>
-              <w:rPr>
-                <w:color w:val="E36C0A" w:themeColor="accent6" w:themeShade="BF"/>
-              </w:rPr>
-              <w:t>string</w:t>
+              <w:t xml:space="preserve"> </w:t>
             </w:r>
             <w:r>
               <w:t xml:space="preserve"> </w:t>
@@ -549,28 +591,29 @@
     <w:p>
       <w:pPr>
         <w:pStyle w:val="api"/>
-        <w:pageBreakBefore/>
       </w:pPr>
       <w:r>
-        <w:lastRenderedPageBreak/>
-        <w:t>put /key</w:t>
+        <w:t>delete /key</w:t>
+      </w:r>
+      <w:r>
+        <w:t xml:space="preserve">   </w:t>
+      </w:r>
+      <w:r>
+        <w:rPr>
+          <w:color w:val="E36C0A" w:themeColor="accent6" w:themeShade="BF"/>
+        </w:rPr>
+        <w:t>NOT IMPLEMENTED</w:t>
+      </w:r>
+      <w:r>
+        <w:t xml:space="preserve"> </w:t>
       </w:r>
     </w:p>
     <w:p>
       <w:r>
-        <w:t xml:space="preserve">Store new key pair </w:t>
-      </w:r>
-      <w:r>
-        <w:t>uploaded</w:t>
-      </w:r>
-      <w:r>
-        <w:t xml:space="preserve"> from client </w:t>
-      </w:r>
-      <w:r>
-        <w:t xml:space="preserve">and </w:t>
-      </w:r>
-      <w:r>
-        <w:t>identified by “name”</w:t>
+        <w:t xml:space="preserve">Delete key pair identified by </w:t>
+      </w:r>
+      <w:r>
+        <w:t>“name”</w:t>
       </w:r>
       <w:r>
         <w:t>.</w:t>
@@ -578,13 +621,10 @@
     </w:p>
     <w:p>
       <w:r>
-        <w:t>Any existin</w:t>
-      </w:r>
-      <w:r>
-        <w:t>g key pair saved under “name”</w:t>
-      </w:r>
-      <w:r>
-        <w:t xml:space="preserve"> will be overwritten.</w:t>
+        <w:t xml:space="preserve">TBD: </w:t>
+      </w:r>
+      <w:r>
+        <w:t>What about any corresponding account?</w:t>
       </w:r>
     </w:p>
     <w:p/>
@@ -671,33 +711,8 @@
               <w:t>string</w:t>
             </w:r>
             <w:r>
-              <w:t>,</w:t>
-            </w:r>
-          </w:p>
-          <w:p>
-            <w:pPr>
-              <w:pStyle w:val="code"/>
-              <w:spacing w:after="60"/>
-              <w:ind w:left="0"/>
-            </w:pPr>
-            <w:r>
-              <w:t>keyPair</w:t>
-            </w:r>
-            <w:r>
-              <w:t xml:space="preserve">: </w:t>
-            </w:r>
-            <w:r>
-              <w:rPr>
-                <w:color w:val="E36C0A" w:themeColor="accent6" w:themeShade="BF"/>
-              </w:rPr>
-              <w:t>string</w:t>
-            </w:r>
-            <w:r>
               <w:t xml:space="preserve"> </w:t>
             </w:r>
-            <w:r>
-              <w:t xml:space="preserve">  // contents of</w:t>
-            </w:r>
           </w:p>
           <w:p>
             <w:pPr>
@@ -707,9 +722,6 @@
             </w:pPr>
             <w:r>
               <w:t>}</w:t>
-            </w:r>
-            <w:r>
-              <w:t xml:space="preserve">                 // uploaded file</w:t>
             </w:r>
           </w:p>
         </w:tc>
@@ -763,9 +775,6 @@
             </w:r>
             <w:r>
               <w:t xml:space="preserve"> </w:t>
-            </w:r>
-            <w:r>
-              <w:t xml:space="preserve">  // if ! status</w:t>
             </w:r>
           </w:p>
           <w:p>
@@ -787,26 +796,42 @@
         <w:pStyle w:val="api"/>
       </w:pPr>
       <w:r>
-        <w:t>delete /key</w:t>
+        <w:t>post</w:t>
+      </w:r>
+      <w:r>
+        <w:t xml:space="preserve"> /account</w:t>
       </w:r>
     </w:p>
     <w:p>
       <w:r>
-        <w:t xml:space="preserve">Delete key pair identified by </w:t>
-      </w:r>
-      <w:r>
-        <w:t>“name”</w:t>
+        <w:t>Create</w:t>
+      </w:r>
+      <w:r>
+        <w:t xml:space="preserve"> key pair on server, create</w:t>
+      </w:r>
+      <w:r>
+        <w:t xml:space="preserve"> account identified</w:t>
+      </w:r>
+      <w:r>
+        <w:t xml:space="preserve"> by “name” (and the</w:t>
+      </w:r>
+      <w:r>
+        <w:t xml:space="preserve"> publi</w:t>
+      </w:r>
+      <w:r>
+        <w:t>c key of</w:t>
+      </w:r>
+      <w:r>
+        <w:t xml:space="preserve"> that pair),</w:t>
+      </w:r>
+      <w:r>
+        <w:t xml:space="preserve"> and initialize</w:t>
+      </w:r>
+      <w:r>
+        <w:t xml:space="preserve"> its balance to “balance”</w:t>
       </w:r>
       <w:r>
         <w:t>.</w:t>
-      </w:r>
-    </w:p>
-    <w:p>
-      <w:r>
-        <w:t xml:space="preserve">TBD: </w:t>
-      </w:r>
-      <w:r>
-        <w:t>What about any corresponding account?</w:t>
       </w:r>
     </w:p>
     <w:p/>
@@ -893,6 +918,28 @@
               <w:t>string</w:t>
             </w:r>
             <w:r>
+              <w:t>,</w:t>
+            </w:r>
+          </w:p>
+          <w:p>
+            <w:pPr>
+              <w:pStyle w:val="code"/>
+              <w:spacing w:after="60"/>
+              <w:ind w:left="0"/>
+            </w:pPr>
+            <w:r>
+              <w:t>balance</w:t>
+            </w:r>
+            <w:r>
+              <w:t xml:space="preserve">: </w:t>
+            </w:r>
+            <w:r>
+              <w:rPr>
+                <w:color w:val="E36C0A" w:themeColor="accent6" w:themeShade="BF"/>
+              </w:rPr>
+              <w:t>int</w:t>
+            </w:r>
+            <w:r>
               <w:t xml:space="preserve"> </w:t>
             </w:r>
           </w:p>
@@ -956,7 +1003,26 @@
               <w:t>string</w:t>
             </w:r>
             <w:r>
-              <w:t xml:space="preserve">   // if ! status</w:t>
+              <w:t>,</w:t>
+            </w:r>
+          </w:p>
+          <w:p>
+            <w:pPr>
+              <w:pStyle w:val="code"/>
+              <w:spacing w:after="60"/>
+              <w:ind w:left="0"/>
+            </w:pPr>
+            <w:r>
+              <w:t xml:space="preserve">publicKey: </w:t>
+            </w:r>
+            <w:r>
+              <w:rPr>
+                <w:color w:val="E36C0A" w:themeColor="accent6" w:themeShade="BF"/>
+              </w:rPr>
+              <w:t>string</w:t>
+            </w:r>
+            <w:r>
+              <w:t xml:space="preserve"> </w:t>
             </w:r>
           </w:p>
           <w:p>
@@ -976,26 +1042,19 @@
     <w:p>
       <w:pPr>
         <w:pStyle w:val="api"/>
+        <w:pageBreakBefore/>
       </w:pPr>
       <w:r>
-        <w:t>post</w:t>
-      </w:r>
-      <w:r>
-        <w:t xml:space="preserve"> /account</w:t>
+        <w:lastRenderedPageBreak/>
+        <w:t>put /contract</w:t>
       </w:r>
     </w:p>
     <w:p>
       <w:r>
-        <w:t>Create account identified by publi</w:t>
-      </w:r>
-      <w:r>
-        <w:t>c key of key pair identified by “name”</w:t>
-      </w:r>
-      <w:r>
-        <w:t xml:space="preserve"> and initialize</w:t>
-      </w:r>
-      <w:r>
-        <w:t xml:space="preserve"> its balance to “balance”</w:t>
+        <w:t>Store new contract</w:t>
+      </w:r>
+      <w:r>
+        <w:t xml:space="preserve"> in the contract library</w:t>
       </w:r>
       <w:r>
         <w:t>.</w:t>
@@ -1073,10 +1132,7 @@
               <w:ind w:left="0"/>
             </w:pPr>
             <w:r>
-              <w:t>name</w:t>
-            </w:r>
-            <w:r>
-              <w:t xml:space="preserve">: </w:t>
+              <w:t xml:space="preserve">name: </w:t>
             </w:r>
             <w:r>
               <w:rPr>
@@ -1095,19 +1151,41 @@
               <w:ind w:left="0"/>
             </w:pPr>
             <w:r>
-              <w:t>balance</w:t>
-            </w:r>
-            <w:r>
-              <w:t xml:space="preserve">: </w:t>
+              <w:t xml:space="preserve">type: </w:t>
             </w:r>
             <w:r>
               <w:rPr>
                 <w:color w:val="E36C0A" w:themeColor="accent6" w:themeShade="BF"/>
               </w:rPr>
-              <w:t>int</w:t>
+              <w:t>string</w:t>
+            </w:r>
+            <w:r>
+              <w:t>,  // “payment”,“session”</w:t>
+            </w:r>
+          </w:p>
+          <w:p>
+            <w:pPr>
+              <w:pStyle w:val="code"/>
+              <w:spacing w:after="60"/>
+              <w:ind w:left="0"/>
+            </w:pPr>
+            <w:r>
+              <w:t>wasm</w:t>
+            </w:r>
+            <w:r>
+              <w:t xml:space="preserve">: </w:t>
+            </w:r>
+            <w:r>
+              <w:rPr>
+                <w:color w:val="E36C0A" w:themeColor="accent6" w:themeShade="BF"/>
+              </w:rPr>
+              <w:t>string</w:t>
             </w:r>
             <w:r>
               <w:t xml:space="preserve"> </w:t>
+            </w:r>
+            <w:r>
+              <w:t xml:space="preserve">  // base64 encoded</w:t>
             </w:r>
           </w:p>
           <w:p>
@@ -1170,7 +1248,7 @@
               <w:t>string</w:t>
             </w:r>
             <w:r>
-              <w:t xml:space="preserve">   // if ! status</w:t>
+              <w:t xml:space="preserve"> </w:t>
             </w:r>
           </w:p>
           <w:p>
@@ -1190,19 +1268,14 @@
     <w:p>
       <w:pPr>
         <w:pStyle w:val="api"/>
-        <w:pageBreakBefore/>
       </w:pPr>
       <w:r>
-        <w:lastRenderedPageBreak/>
-        <w:t>put /contract</w:t>
+        <w:t>delete /contract</w:t>
       </w:r>
     </w:p>
     <w:p>
       <w:r>
-        <w:t>Store new contract</w:t>
-      </w:r>
-      <w:r>
-        <w:t xml:space="preserve"> in the contract library</w:t>
+        <w:t>Delete contract identified by “name” from the contract library</w:t>
       </w:r>
       <w:r>
         <w:t>.</w:t>
@@ -1308,33 +1381,13 @@
               <w:t>string</w:t>
             </w:r>
             <w:r>
-              <w:t>,  // “payment”,“session”</w:t>
-            </w:r>
-          </w:p>
-          <w:p>
-            <w:pPr>
-              <w:pStyle w:val="code"/>
-              <w:spacing w:after="60"/>
-              <w:ind w:left="0"/>
-            </w:pPr>
-            <w:r>
-              <w:t>wasm</w:t>
-            </w:r>
-            <w:r>
-              <w:t xml:space="preserve">: </w:t>
-            </w:r>
-            <w:r>
-              <w:rPr>
-                <w:color w:val="E36C0A" w:themeColor="accent6" w:themeShade="BF"/>
-              </w:rPr>
-              <w:t>string</w:t>
-            </w:r>
-            <w:r>
               <w:t xml:space="preserve"> </w:t>
             </w:r>
             <w:r>
-              <w:t xml:space="preserve">  // base64 encoded</w:t>
-            </w:r>
+              <w:t xml:space="preserve">  // “payment”,“session”</w:t>
+            </w:r>
+            <w:bookmarkStart w:id="0" w:name="_GoBack"/>
+            <w:bookmarkEnd w:id="0"/>
           </w:p>
           <w:p>
             <w:pPr>
@@ -1396,7 +1449,7 @@
               <w:t>string</w:t>
             </w:r>
             <w:r>
-              <w:t xml:space="preserve">   // if ! status</w:t>
+              <w:t xml:space="preserve"> </w:t>
             </w:r>
           </w:p>
           <w:p>
@@ -1418,12 +1471,12 @@
         <w:pStyle w:val="api"/>
       </w:pPr>
       <w:r>
-        <w:t>delete /contract</w:t>
+        <w:t>post /contract</w:t>
       </w:r>
     </w:p>
     <w:p>
       <w:r>
-        <w:t>Delete contract identified by “name” from the contract library</w:t>
+        <w:t>Deploy specified contracts to a node</w:t>
       </w:r>
       <w:r>
         <w:t>.</w:t>
@@ -1501,13 +1554,111 @@
               <w:ind w:left="0"/>
             </w:pPr>
             <w:r>
-              <w:t xml:space="preserve">name: </w:t>
+              <w:t xml:space="preserve">account: </w:t>
             </w:r>
             <w:r>
               <w:rPr>
                 <w:color w:val="E36C0A" w:themeColor="accent6" w:themeShade="BF"/>
               </w:rPr>
               <w:t>string</w:t>
+            </w:r>
+            <w:r>
+              <w:t>,</w:t>
+            </w:r>
+          </w:p>
+          <w:p>
+            <w:pPr>
+              <w:pStyle w:val="code"/>
+              <w:spacing w:after="60"/>
+              <w:ind w:left="0"/>
+            </w:pPr>
+            <w:r>
+              <w:t>payment</w:t>
+            </w:r>
+            <w:r>
+              <w:t xml:space="preserve">: </w:t>
+            </w:r>
+            <w:r>
+              <w:rPr>
+                <w:color w:val="E36C0A" w:themeColor="accent6" w:themeShade="BF"/>
+              </w:rPr>
+              <w:t>string</w:t>
+            </w:r>
+            <w:r>
+              <w:t>,</w:t>
+            </w:r>
+          </w:p>
+          <w:p>
+            <w:pPr>
+              <w:pStyle w:val="code"/>
+              <w:spacing w:after="60"/>
+              <w:ind w:left="0"/>
+            </w:pPr>
+            <w:r>
+              <w:t xml:space="preserve">paymentArgs: </w:t>
+            </w:r>
+            <w:r>
+              <w:rPr>
+                <w:color w:val="E36C0A" w:themeColor="accent6" w:themeShade="BF"/>
+              </w:rPr>
+              <w:t>string</w:t>
+            </w:r>
+            <w:r>
+              <w:t>,</w:t>
+            </w:r>
+          </w:p>
+          <w:p>
+            <w:pPr>
+              <w:pStyle w:val="code"/>
+              <w:spacing w:after="60"/>
+              <w:ind w:left="0"/>
+            </w:pPr>
+            <w:r>
+              <w:t xml:space="preserve">session: </w:t>
+            </w:r>
+            <w:r>
+              <w:rPr>
+                <w:color w:val="E36C0A" w:themeColor="accent6" w:themeShade="BF"/>
+              </w:rPr>
+              <w:t>string</w:t>
+            </w:r>
+            <w:r>
+              <w:t>,</w:t>
+            </w:r>
+          </w:p>
+          <w:p>
+            <w:pPr>
+              <w:pStyle w:val="code"/>
+              <w:spacing w:after="60"/>
+              <w:ind w:left="0"/>
+            </w:pPr>
+            <w:r>
+              <w:t xml:space="preserve">sessionArgs: </w:t>
+            </w:r>
+            <w:r>
+              <w:rPr>
+                <w:color w:val="E36C0A" w:themeColor="accent6" w:themeShade="BF"/>
+              </w:rPr>
+              <w:t>string</w:t>
+            </w:r>
+            <w:r>
+              <w:t>,</w:t>
+            </w:r>
+          </w:p>
+          <w:p>
+            <w:pPr>
+              <w:pStyle w:val="code"/>
+              <w:spacing w:after="60"/>
+              <w:ind w:left="0"/>
+            </w:pPr>
+            <w:r>
+              <w:t xml:space="preserve">propose: </w:t>
+            </w:r>
+            <w:r>
+              <w:rPr>
+                <w:color w:val="E36C0A" w:themeColor="accent6" w:themeShade="BF"/>
+              </w:rPr>
+              <w:t>boolean</w:t>
             </w:r>
             <w:r>
               <w:t xml:space="preserve"> </w:t>
@@ -1573,244 +1724,7 @@
               <w:t>string</w:t>
             </w:r>
             <w:r>
-              <w:t xml:space="preserve">   // if ! status</w:t>
-            </w:r>
-          </w:p>
-          <w:p>
-            <w:pPr>
-              <w:pStyle w:val="code"/>
-              <w:spacing w:after="60"/>
-              <w:ind w:left="0"/>
-            </w:pPr>
-            <w:r>
-              <w:t>}</w:t>
-            </w:r>
-          </w:p>
-        </w:tc>
-      </w:tr>
-    </w:tbl>
-    <w:p/>
-    <w:p>
-      <w:pPr>
-        <w:pStyle w:val="api"/>
-      </w:pPr>
-      <w:r>
-        <w:t>post /contract</w:t>
-      </w:r>
-    </w:p>
-    <w:p>
-      <w:r>
-        <w:t>Deploy specified contracts to a node</w:t>
-      </w:r>
-      <w:r>
-        <w:t>.</w:t>
-      </w:r>
-    </w:p>
-    <w:p/>
-    <w:tbl>
-      <w:tblPr>
-        <w:tblStyle w:val="TableGrid"/>
-        <w:tblW w:w="9360" w:type="dxa"/>
-        <w:jc w:val="center"/>
-        <w:tblLayout w:type="fixed"/>
-        <w:tblLook w:val="04A0" w:firstRow="1" w:lastRow="0" w:firstColumn="1" w:lastColumn="0" w:noHBand="0" w:noVBand="1"/>
-      </w:tblPr>
-      <w:tblGrid>
-        <w:gridCol w:w="4680"/>
-        <w:gridCol w:w="4680"/>
-      </w:tblGrid>
-      <w:tr>
-        <w:trPr>
-          <w:cantSplit/>
-          <w:tblHeader/>
-          <w:jc w:val="center"/>
-        </w:trPr>
-        <w:tc>
-          <w:tcPr>
-            <w:tcW w:w="4680" w:type="dxa"/>
-          </w:tcPr>
-          <w:p>
-            <w:pPr>
-              <w:pStyle w:val="tableTitle"/>
-            </w:pPr>
-            <w:r>
-              <w:t>request body</w:t>
-            </w:r>
-          </w:p>
-        </w:tc>
-        <w:tc>
-          <w:tcPr>
-            <w:tcW w:w="4680" w:type="dxa"/>
-          </w:tcPr>
-          <w:p>
-            <w:pPr>
-              <w:pStyle w:val="tableTitle"/>
-            </w:pPr>
-            <w:r>
-              <w:t>response body</w:t>
-            </w:r>
-          </w:p>
-        </w:tc>
-      </w:tr>
-      <w:tr>
-        <w:trPr>
-          <w:cantSplit/>
-          <w:jc w:val="center"/>
-        </w:trPr>
-        <w:tc>
-          <w:tcPr>
-            <w:tcW w:w="4680" w:type="dxa"/>
-          </w:tcPr>
-          <w:p>
-            <w:pPr>
-              <w:pStyle w:val="code"/>
-              <w:spacing w:after="60"/>
-              <w:ind w:left="0"/>
-            </w:pPr>
-            <w:r>
-              <w:t>{</w:t>
-            </w:r>
-          </w:p>
-          <w:p>
-            <w:pPr>
-              <w:pStyle w:val="code"/>
-              <w:spacing w:after="60"/>
-              <w:ind w:left="0"/>
-            </w:pPr>
-            <w:r>
-              <w:t>payment</w:t>
-            </w:r>
-            <w:r>
-              <w:t xml:space="preserve">: </w:t>
-            </w:r>
-            <w:r>
-              <w:rPr>
-                <w:color w:val="E36C0A" w:themeColor="accent6" w:themeShade="BF"/>
-              </w:rPr>
-              <w:t>string</w:t>
-            </w:r>
-            <w:r>
-              <w:t>,</w:t>
-            </w:r>
-          </w:p>
-          <w:p>
-            <w:pPr>
-              <w:pStyle w:val="code"/>
-              <w:spacing w:after="60"/>
-              <w:ind w:left="0"/>
-            </w:pPr>
-            <w:r>
-              <w:t xml:space="preserve">paymentArgs: </w:t>
-            </w:r>
-            <w:r>
-              <w:rPr>
-                <w:color w:val="E36C0A" w:themeColor="accent6" w:themeShade="BF"/>
-              </w:rPr>
-              <w:t>string</w:t>
-            </w:r>
-            <w:r>
-              <w:t>,</w:t>
-            </w:r>
-          </w:p>
-          <w:p>
-            <w:pPr>
-              <w:pStyle w:val="code"/>
-              <w:spacing w:after="60"/>
-              <w:ind w:left="0"/>
-            </w:pPr>
-            <w:r>
-              <w:t xml:space="preserve">session: </w:t>
-            </w:r>
-            <w:r>
-              <w:rPr>
-                <w:color w:val="E36C0A" w:themeColor="accent6" w:themeShade="BF"/>
-              </w:rPr>
-              <w:t>string</w:t>
-            </w:r>
-            <w:r>
-              <w:t>,</w:t>
-            </w:r>
-          </w:p>
-          <w:p>
-            <w:pPr>
-              <w:pStyle w:val="code"/>
-              <w:spacing w:after="60"/>
-              <w:ind w:left="0"/>
-            </w:pPr>
-            <w:r>
-              <w:t xml:space="preserve">sessionArgs: </w:t>
-            </w:r>
-            <w:r>
-              <w:rPr>
-                <w:color w:val="E36C0A" w:themeColor="accent6" w:themeShade="BF"/>
-              </w:rPr>
-              <w:t>string</w:t>
-            </w:r>
-            <w:r>
               <w:t xml:space="preserve"> </w:t>
-            </w:r>
-          </w:p>
-          <w:p>
-            <w:pPr>
-              <w:pStyle w:val="code"/>
-              <w:spacing w:after="60"/>
-              <w:ind w:left="0"/>
-            </w:pPr>
-            <w:r>
-              <w:t>}</w:t>
-            </w:r>
-          </w:p>
-        </w:tc>
-        <w:tc>
-          <w:tcPr>
-            <w:tcW w:w="4680" w:type="dxa"/>
-          </w:tcPr>
-          <w:p>
-            <w:pPr>
-              <w:pStyle w:val="code"/>
-              <w:spacing w:after="60"/>
-              <w:ind w:left="0"/>
-            </w:pPr>
-            <w:r>
-              <w:t>{</w:t>
-            </w:r>
-          </w:p>
-          <w:p>
-            <w:pPr>
-              <w:pStyle w:val="code"/>
-              <w:spacing w:after="60"/>
-              <w:ind w:left="0"/>
-            </w:pPr>
-            <w:r>
-              <w:t xml:space="preserve">status: </w:t>
-            </w:r>
-            <w:r>
-              <w:rPr>
-                <w:color w:val="E36C0A" w:themeColor="accent6" w:themeShade="BF"/>
-              </w:rPr>
-              <w:t>boolean</w:t>
-            </w:r>
-            <w:r>
-              <w:t>,</w:t>
-            </w:r>
-          </w:p>
-          <w:p>
-            <w:pPr>
-              <w:pStyle w:val="code"/>
-              <w:spacing w:after="60"/>
-              <w:ind w:left="0"/>
-            </w:pPr>
-            <w:r>
-              <w:t xml:space="preserve">message: </w:t>
-            </w:r>
-            <w:r>
-              <w:rPr>
-                <w:color w:val="E36C0A" w:themeColor="accent6" w:themeShade="BF"/>
-              </w:rPr>
-              <w:t>string</w:t>
-            </w:r>
-            <w:r>
-              <w:t xml:space="preserve">   // if ! status</w:t>
             </w:r>
           </w:p>
           <w:p>
@@ -1842,12 +1756,7 @@
     </w:p>
     <w:p>
       <w:r>
-        <w:t>Q</w:t>
-      </w:r>
-      <w:bookmarkStart w:id="0" w:name="_GoBack"/>
-      <w:bookmarkEnd w:id="0"/>
-      <w:r>
-        <w:t>uery state of the DAG</w:t>
+        <w:t>Query state of the DAG</w:t>
       </w:r>
       <w:r>
         <w:t>.</w:t>
@@ -4930,7 +4839,7 @@
 </file>
 
 <file path=customXml/itemProps1.xml><?xml version="1.0" encoding="utf-8"?>
-<ds:datastoreItem xmlns:ds="http://schemas.openxmlformats.org/officeDocument/2006/customXml" ds:itemID="{1B71EA70-CD4B-4E09-A2A8-2EA176097BEA}">
+<ds:datastoreItem xmlns:ds="http://schemas.openxmlformats.org/officeDocument/2006/customXml" ds:itemID="{EF1A5696-C2C1-4737-99D8-2A400B929E81}">
   <ds:schemaRefs>
     <ds:schemaRef ds:uri="http://schemas.openxmlformats.org/officeDocument/2006/bibliography"/>
   </ds:schemaRefs>

</xml_diff>

<commit_message>
fixed bug in get /data
</commit_message>
<xml_diff>
--- a/specHttpInterface.docx
+++ b/specHttpInterface.docx
@@ -165,16 +165,7 @@
               <w:ind w:left="0"/>
             </w:pPr>
             <w:r>
-              <w:t xml:space="preserve">   {</w:t>
-            </w:r>
-            <w:r>
-              <w:t xml:space="preserve"> </w:t>
-            </w:r>
-            <w:r>
-              <w:t xml:space="preserve">        </w:t>
-            </w:r>
-            <w:r>
-              <w:t>// zero or more</w:t>
+              <w:t xml:space="preserve">   {         // zero or more</w:t>
             </w:r>
           </w:p>
           <w:p>
@@ -329,55 +320,62 @@
     <w:p/>
     <w:p>
       <w:pPr>
-        <w:pStyle w:val="api"/>
-        <w:pageBreakBefore/>
-      </w:pPr>
-      <w:r>
-        <w:lastRenderedPageBreak/>
-        <w:t>put /key</w:t>
-      </w:r>
-      <w:r>
-        <w:t xml:space="preserve">   </w:t>
-      </w:r>
-      <w:r>
-        <w:rPr>
-          <w:color w:val="E36C0A" w:themeColor="accent6" w:themeShade="BF"/>
-        </w:rPr>
-        <w:t>NOT IMPLEMENTED</w:t>
-      </w:r>
-      <w:r>
-        <w:t xml:space="preserve"> </w:t>
+        <w:pStyle w:val="bold"/>
+      </w:pPr>
+      <w:r>
+        <w:t>Errors</w:t>
       </w:r>
     </w:p>
     <w:p>
       <w:r>
-        <w:t xml:space="preserve">Store new key pair </w:t>
-      </w:r>
-      <w:r>
-        <w:t>uploaded</w:t>
-      </w:r>
-      <w:r>
-        <w:t xml:space="preserve"> from client </w:t>
-      </w:r>
-      <w:r>
-        <w:t xml:space="preserve">and </w:t>
-      </w:r>
-      <w:r>
-        <w:t>identified by “name”</w:t>
-      </w:r>
-      <w:r>
-        <w:t>.</w:t>
+        <w:t>None</w:t>
+      </w:r>
+    </w:p>
+    <w:p/>
+    <w:p>
+      <w:pPr>
+        <w:pStyle w:val="api"/>
+      </w:pPr>
+      <w:r>
+        <w:t>post</w:t>
+      </w:r>
+      <w:r>
+        <w:t xml:space="preserve"> /account</w:t>
       </w:r>
     </w:p>
     <w:p>
       <w:r>
-        <w:t>Any existin</w:t>
-      </w:r>
-      <w:r>
-        <w:t>g key pair saved under “name”</w:t>
-      </w:r>
-      <w:r>
-        <w:t xml:space="preserve"> will be overwritten.</w:t>
+        <w:t>Create</w:t>
+      </w:r>
+      <w:r>
+        <w:t xml:space="preserve"> key pair on server, create</w:t>
+      </w:r>
+      <w:r>
+        <w:t xml:space="preserve"> account identified</w:t>
+      </w:r>
+      <w:r>
+        <w:t xml:space="preserve"> by “name” (and the</w:t>
+      </w:r>
+      <w:r>
+        <w:t xml:space="preserve"> publi</w:t>
+      </w:r>
+      <w:r>
+        <w:t>c key of</w:t>
+      </w:r>
+      <w:r>
+        <w:t xml:space="preserve"> the newly generated key</w:t>
+      </w:r>
+      <w:r>
+        <w:t xml:space="preserve"> pair),</w:t>
+      </w:r>
+      <w:r>
+        <w:t xml:space="preserve"> and initialize</w:t>
+      </w:r>
+      <w:r>
+        <w:t xml:space="preserve"> its balance to “balance”</w:t>
+      </w:r>
+      <w:r>
+        <w:t>.</w:t>
       </w:r>
     </w:p>
     <w:p/>
@@ -474,7 +472,7 @@
               <w:ind w:left="0"/>
             </w:pPr>
             <w:r>
-              <w:t>public</w:t>
+              <w:t>balance</w:t>
             </w:r>
             <w:r>
               <w:t xml:space="preserve">: </w:t>
@@ -483,29 +481,10 @@
               <w:rPr>
                 <w:color w:val="E36C0A" w:themeColor="accent6" w:themeShade="BF"/>
               </w:rPr>
-              <w:t>string</w:t>
-            </w:r>
-            <w:r>
-              <w:t>,   // pem format</w:t>
-            </w:r>
-          </w:p>
-          <w:p>
-            <w:pPr>
-              <w:pStyle w:val="code"/>
-              <w:spacing w:after="60"/>
-              <w:ind w:left="0"/>
-            </w:pPr>
-            <w:r>
-              <w:t xml:space="preserve">private: </w:t>
-            </w:r>
-            <w:r>
-              <w:rPr>
-                <w:color w:val="E36C0A" w:themeColor="accent6" w:themeShade="BF"/>
-              </w:rPr>
-              <w:t>string</w:t>
-            </w:r>
-            <w:r>
-              <w:t xml:space="preserve">   // pem format</w:t>
+              <w:t>int</w:t>
+            </w:r>
+            <w:r>
+              <w:t xml:space="preserve"> </w:t>
             </w:r>
           </w:p>
           <w:p>
@@ -568,7 +547,23 @@
               <w:t>string</w:t>
             </w:r>
             <w:r>
-              <w:t xml:space="preserve"> </w:t>
+              <w:t>,</w:t>
+            </w:r>
+          </w:p>
+          <w:p>
+            <w:pPr>
+              <w:pStyle w:val="code"/>
+              <w:spacing w:after="60"/>
+              <w:ind w:left="0"/>
+            </w:pPr>
+            <w:r>
+              <w:t xml:space="preserve">publicKey: </w:t>
+            </w:r>
+            <w:r>
+              <w:rPr>
+                <w:color w:val="E36C0A" w:themeColor="accent6" w:themeShade="BF"/>
+              </w:rPr>
+              <w:t>string</w:t>
             </w:r>
             <w:r>
               <w:t xml:space="preserve"> </w:t>
@@ -590,41 +585,62 @@
     <w:p/>
     <w:p>
       <w:pPr>
-        <w:pStyle w:val="api"/>
-      </w:pPr>
-      <w:r>
-        <w:t>delete /key</w:t>
-      </w:r>
-      <w:r>
-        <w:t xml:space="preserve">   </w:t>
-      </w:r>
-      <w:r>
-        <w:rPr>
-          <w:color w:val="E36C0A" w:themeColor="accent6" w:themeShade="BF"/>
-        </w:rPr>
-        <w:t>NOT IMPLEMENTED</w:t>
-      </w:r>
-      <w:r>
-        <w:t xml:space="preserve"> </w:t>
+        <w:pStyle w:val="bold"/>
+      </w:pPr>
+      <w:r>
+        <w:t>Errors</w:t>
       </w:r>
     </w:p>
     <w:p>
-      <w:r>
-        <w:t xml:space="preserve">Delete key pair identified by </w:t>
-      </w:r>
-      <w:r>
-        <w:t>“name”</w:t>
-      </w:r>
-      <w:r>
-        <w:t>.</w:t>
+      <w:pPr>
+        <w:pStyle w:val="bullet1"/>
+      </w:pPr>
+      <w:r>
+        <w:t>Malformed request body</w:t>
       </w:r>
     </w:p>
     <w:p>
-      <w:r>
-        <w:t xml:space="preserve">TBD: </w:t>
-      </w:r>
-      <w:r>
-        <w:t>What about any corresponding account?</w:t>
+      <w:pPr>
+        <w:pStyle w:val="bullet1"/>
+      </w:pPr>
+      <w:r>
+        <w:lastRenderedPageBreak/>
+        <w:t>Error emitted by node in response to account creation deploy</w:t>
+      </w:r>
+    </w:p>
+    <w:p/>
+    <w:p>
+      <w:pPr>
+        <w:pStyle w:val="api"/>
+      </w:pPr>
+      <w:r>
+        <w:t>delete /account</w:t>
+      </w:r>
+    </w:p>
+    <w:p>
+      <w:r>
+        <w:t>Delete account</w:t>
+      </w:r>
+      <w:r>
+        <w:t xml:space="preserve"> identified by “name”</w:t>
+      </w:r>
+      <w:r>
+        <w:t>.</w:t>
+      </w:r>
+      <w:r>
+        <w:t xml:space="preserve"> This only removes the account data from the persistent store</w:t>
+      </w:r>
+      <w:r>
+        <w:t xml:space="preserve"> of the server</w:t>
+      </w:r>
+      <w:r>
+        <w:t xml:space="preserve"> – it does not dele</w:t>
+      </w:r>
+      <w:r>
+        <w:t>te the account on the node (which</w:t>
+      </w:r>
+      <w:r>
+        <w:t xml:space="preserve"> cannot be done yet).</w:t>
       </w:r>
     </w:p>
     <w:p/>
@@ -699,10 +715,7 @@
               <w:ind w:left="0"/>
             </w:pPr>
             <w:r>
-              <w:t>name</w:t>
-            </w:r>
-            <w:r>
-              <w:t xml:space="preserve">: </w:t>
+              <w:t xml:space="preserve">name: </w:t>
             </w:r>
             <w:r>
               <w:rPr>
@@ -793,42 +806,51 @@
     <w:p/>
     <w:p>
       <w:pPr>
-        <w:pStyle w:val="api"/>
-      </w:pPr>
-      <w:r>
-        <w:t>post</w:t>
-      </w:r>
-      <w:r>
-        <w:t xml:space="preserve"> /account</w:t>
+        <w:pStyle w:val="bold"/>
+      </w:pPr>
+      <w:r>
+        <w:t>Errors</w:t>
       </w:r>
     </w:p>
     <w:p>
-      <w:r>
-        <w:t>Create</w:t>
-      </w:r>
-      <w:r>
-        <w:t xml:space="preserve"> key pair on server, create</w:t>
-      </w:r>
-      <w:r>
-        <w:t xml:space="preserve"> account identified</w:t>
-      </w:r>
-      <w:r>
-        <w:t xml:space="preserve"> by “name” (and the</w:t>
-      </w:r>
-      <w:r>
-        <w:t xml:space="preserve"> publi</w:t>
-      </w:r>
-      <w:r>
-        <w:t>c key of</w:t>
-      </w:r>
-      <w:r>
-        <w:t xml:space="preserve"> that pair),</w:t>
-      </w:r>
-      <w:r>
-        <w:t xml:space="preserve"> and initialize</w:t>
-      </w:r>
-      <w:r>
-        <w:t xml:space="preserve"> its balance to “balance”</w:t>
+      <w:pPr>
+        <w:pStyle w:val="bullet1"/>
+      </w:pPr>
+      <w:r>
+        <w:t>Malformed request body</w:t>
+      </w:r>
+    </w:p>
+    <w:p>
+      <w:pPr>
+        <w:pStyle w:val="bullet1"/>
+      </w:pPr>
+      <w:r>
+        <w:t xml:space="preserve">Account </w:t>
+      </w:r>
+      <w:r>
+        <w:t xml:space="preserve">with specified name </w:t>
+      </w:r>
+      <w:r>
+        <w:t>does not exist</w:t>
+      </w:r>
+    </w:p>
+    <w:p/>
+    <w:p>
+      <w:pPr>
+        <w:pStyle w:val="api"/>
+        <w:pageBreakBefore/>
+      </w:pPr>
+      <w:r>
+        <w:lastRenderedPageBreak/>
+        <w:t>put /contract</w:t>
+      </w:r>
+    </w:p>
+    <w:p>
+      <w:r>
+        <w:t>Store new contract</w:t>
+      </w:r>
+      <w:r>
+        <w:t xml:space="preserve"> in the contract library</w:t>
       </w:r>
       <w:r>
         <w:t>.</w:t>
@@ -906,10 +928,7 @@
               <w:ind w:left="0"/>
             </w:pPr>
             <w:r>
-              <w:t>name</w:t>
-            </w:r>
-            <w:r>
-              <w:t xml:space="preserve">: </w:t>
+              <w:t xml:space="preserve">name: </w:t>
             </w:r>
             <w:r>
               <w:rPr>
@@ -928,19 +947,41 @@
               <w:ind w:left="0"/>
             </w:pPr>
             <w:r>
-              <w:t>balance</w:t>
-            </w:r>
-            <w:r>
-              <w:t xml:space="preserve">: </w:t>
+              <w:t xml:space="preserve">type: </w:t>
             </w:r>
             <w:r>
               <w:rPr>
                 <w:color w:val="E36C0A" w:themeColor="accent6" w:themeShade="BF"/>
               </w:rPr>
-              <w:t>int</w:t>
+              <w:t>string</w:t>
+            </w:r>
+            <w:r>
+              <w:t>,  // “payment”,“session”</w:t>
+            </w:r>
+          </w:p>
+          <w:p>
+            <w:pPr>
+              <w:pStyle w:val="code"/>
+              <w:spacing w:after="60"/>
+              <w:ind w:left="0"/>
+            </w:pPr>
+            <w:r>
+              <w:t>wasm</w:t>
+            </w:r>
+            <w:r>
+              <w:t xml:space="preserve">: </w:t>
+            </w:r>
+            <w:r>
+              <w:rPr>
+                <w:color w:val="E36C0A" w:themeColor="accent6" w:themeShade="BF"/>
+              </w:rPr>
+              <w:t>string</w:t>
             </w:r>
             <w:r>
               <w:t xml:space="preserve"> </w:t>
+            </w:r>
+            <w:r>
+              <w:t xml:space="preserve">  // base64 encoded</w:t>
             </w:r>
           </w:p>
           <w:p>
@@ -1003,25 +1044,6 @@
               <w:t>string</w:t>
             </w:r>
             <w:r>
-              <w:t>,</w:t>
-            </w:r>
-          </w:p>
-          <w:p>
-            <w:pPr>
-              <w:pStyle w:val="code"/>
-              <w:spacing w:after="60"/>
-              <w:ind w:left="0"/>
-            </w:pPr>
-            <w:r>
-              <w:t xml:space="preserve">publicKey: </w:t>
-            </w:r>
-            <w:r>
-              <w:rPr>
-                <w:color w:val="E36C0A" w:themeColor="accent6" w:themeShade="BF"/>
-              </w:rPr>
-              <w:t>string</w:t>
-            </w:r>
-            <w:r>
               <w:t xml:space="preserve"> </w:t>
             </w:r>
           </w:p>
@@ -1041,20 +1063,40 @@
     <w:p/>
     <w:p>
       <w:pPr>
-        <w:pStyle w:val="api"/>
-        <w:pageBreakBefore/>
-      </w:pPr>
-      <w:r>
-        <w:lastRenderedPageBreak/>
-        <w:t>put /contract</w:t>
+        <w:pStyle w:val="bold"/>
+      </w:pPr>
+      <w:r>
+        <w:t>Errors</w:t>
       </w:r>
     </w:p>
     <w:p>
-      <w:r>
-        <w:t>Store new contract</w:t>
-      </w:r>
-      <w:r>
-        <w:t xml:space="preserve"> in the contract library</w:t>
+      <w:pPr>
+        <w:pStyle w:val="bullet1"/>
+      </w:pPr>
+      <w:r>
+        <w:t>Malformed request body</w:t>
+      </w:r>
+    </w:p>
+    <w:p>
+      <w:pPr>
+        <w:pStyle w:val="bullet1"/>
+      </w:pPr>
+      <w:r>
+        <w:t>Invalid “type” value</w:t>
+      </w:r>
+    </w:p>
+    <w:p/>
+    <w:p>
+      <w:pPr>
+        <w:pStyle w:val="api"/>
+      </w:pPr>
+      <w:r>
+        <w:t>delete /contract</w:t>
+      </w:r>
+    </w:p>
+    <w:p>
+      <w:r>
+        <w:t>Delete contract identified by “name” from the contract library</w:t>
       </w:r>
       <w:r>
         <w:t>.</w:t>
@@ -1160,32 +1202,7 @@
               <w:t>string</w:t>
             </w:r>
             <w:r>
-              <w:t>,  // “payment”,“session”</w:t>
-            </w:r>
-          </w:p>
-          <w:p>
-            <w:pPr>
-              <w:pStyle w:val="code"/>
-              <w:spacing w:after="60"/>
-              <w:ind w:left="0"/>
-            </w:pPr>
-            <w:r>
-              <w:t>wasm</w:t>
-            </w:r>
-            <w:r>
-              <w:t xml:space="preserve">: </w:t>
-            </w:r>
-            <w:r>
-              <w:rPr>
-                <w:color w:val="E36C0A" w:themeColor="accent6" w:themeShade="BF"/>
-              </w:rPr>
-              <w:t>string</w:t>
-            </w:r>
-            <w:r>
-              <w:t xml:space="preserve"> </w:t>
-            </w:r>
-            <w:r>
-              <w:t xml:space="preserve">  // base64 encoded</w:t>
+              <w:t xml:space="preserve">   // “payment”,“session”</w:t>
             </w:r>
           </w:p>
           <w:p>
@@ -1267,15 +1284,60 @@
     <w:p/>
     <w:p>
       <w:pPr>
-        <w:pStyle w:val="api"/>
-      </w:pPr>
-      <w:r>
-        <w:t>delete /contract</w:t>
+        <w:pStyle w:val="bold"/>
+      </w:pPr>
+      <w:r>
+        <w:t>Errors</w:t>
       </w:r>
     </w:p>
     <w:p>
-      <w:r>
-        <w:t>Delete contract identified by “name” from the contract library</w:t>
+      <w:pPr>
+        <w:pStyle w:val="bullet1"/>
+      </w:pPr>
+      <w:r>
+        <w:t>Malformed request body</w:t>
+      </w:r>
+    </w:p>
+    <w:p>
+      <w:pPr>
+        <w:pStyle w:val="bullet1"/>
+      </w:pPr>
+      <w:r>
+        <w:t>Invalid “type” value</w:t>
+      </w:r>
+    </w:p>
+    <w:p>
+      <w:pPr>
+        <w:pStyle w:val="bullet1"/>
+      </w:pPr>
+      <w:r>
+        <w:t>Contract with</w:t>
+      </w:r>
+      <w:r>
+        <w:t xml:space="preserve"> specified type</w:t>
+      </w:r>
+      <w:r>
+        <w:t xml:space="preserve"> and name</w:t>
+      </w:r>
+      <w:r>
+        <w:t xml:space="preserve"> does not exist</w:t>
+      </w:r>
+    </w:p>
+    <w:p>
+      <w:bookmarkStart w:id="0" w:name="_GoBack"/>
+      <w:bookmarkEnd w:id="0"/>
+    </w:p>
+    <w:p>
+      <w:pPr>
+        <w:pStyle w:val="api"/>
+      </w:pPr>
+      <w:r>
+        <w:t>post /contract</w:t>
+      </w:r>
+    </w:p>
+    <w:p>
+      <w:r>
+        <w:t>Deploy specified contracts to a node</w:t>
       </w:r>
       <w:r>
         <w:t>.</w:t>
@@ -1343,6 +1405,7 @@
               <w:ind w:left="0"/>
             </w:pPr>
             <w:r>
+              <w:lastRenderedPageBreak/>
               <w:t>{</w:t>
             </w:r>
           </w:p>
@@ -1353,7 +1416,7 @@
               <w:ind w:left="0"/>
             </w:pPr>
             <w:r>
-              <w:t xml:space="preserve">name: </w:t>
+              <w:t xml:space="preserve">account: </w:t>
             </w:r>
             <w:r>
               <w:rPr>
@@ -1372,7 +1435,10 @@
               <w:ind w:left="0"/>
             </w:pPr>
             <w:r>
-              <w:t xml:space="preserve">type: </w:t>
+              <w:t>payment</w:t>
+            </w:r>
+            <w:r>
+              <w:t xml:space="preserve">: </w:t>
             </w:r>
             <w:r>
               <w:rPr>
@@ -1381,13 +1447,84 @@
               <w:t>string</w:t>
             </w:r>
             <w:r>
+              <w:t>,</w:t>
+            </w:r>
+          </w:p>
+          <w:p>
+            <w:pPr>
+              <w:pStyle w:val="code"/>
+              <w:spacing w:after="60"/>
+              <w:ind w:left="0"/>
+            </w:pPr>
+            <w:r>
+              <w:t xml:space="preserve">paymentArgs: </w:t>
+            </w:r>
+            <w:r>
+              <w:rPr>
+                <w:color w:val="E36C0A" w:themeColor="accent6" w:themeShade="BF"/>
+              </w:rPr>
+              <w:t>string</w:t>
+            </w:r>
+            <w:r>
+              <w:t>,</w:t>
+            </w:r>
+          </w:p>
+          <w:p>
+            <w:pPr>
+              <w:pStyle w:val="code"/>
+              <w:spacing w:after="60"/>
+              <w:ind w:left="0"/>
+            </w:pPr>
+            <w:r>
+              <w:t xml:space="preserve">session: </w:t>
+            </w:r>
+            <w:r>
+              <w:rPr>
+                <w:color w:val="E36C0A" w:themeColor="accent6" w:themeShade="BF"/>
+              </w:rPr>
+              <w:t>string</w:t>
+            </w:r>
+            <w:r>
+              <w:t>,</w:t>
+            </w:r>
+          </w:p>
+          <w:p>
+            <w:pPr>
+              <w:pStyle w:val="code"/>
+              <w:spacing w:after="60"/>
+              <w:ind w:left="0"/>
+            </w:pPr>
+            <w:r>
+              <w:t xml:space="preserve">sessionArgs: </w:t>
+            </w:r>
+            <w:r>
+              <w:rPr>
+                <w:color w:val="E36C0A" w:themeColor="accent6" w:themeShade="BF"/>
+              </w:rPr>
+              <w:t>string</w:t>
+            </w:r>
+            <w:r>
+              <w:t>,</w:t>
+            </w:r>
+          </w:p>
+          <w:p>
+            <w:pPr>
+              <w:pStyle w:val="code"/>
+              <w:spacing w:after="60"/>
+              <w:ind w:left="0"/>
+            </w:pPr>
+            <w:r>
+              <w:t xml:space="preserve">propose: </w:t>
+            </w:r>
+            <w:r>
+              <w:rPr>
+                <w:color w:val="E36C0A" w:themeColor="accent6" w:themeShade="BF"/>
+              </w:rPr>
+              <w:t>boolean</w:t>
+            </w:r>
+            <w:r>
               <w:t xml:space="preserve"> </w:t>
             </w:r>
-            <w:r>
-              <w:t xml:space="preserve">  // “payment”,“session”</w:t>
-            </w:r>
-            <w:bookmarkStart w:id="0" w:name="_GoBack"/>
-            <w:bookmarkEnd w:id="0"/>
           </w:p>
           <w:p>
             <w:pPr>
@@ -1468,15 +1605,51 @@
     <w:p/>
     <w:p>
       <w:pPr>
-        <w:pStyle w:val="api"/>
-      </w:pPr>
-      <w:r>
-        <w:t>post /contract</w:t>
+        <w:pStyle w:val="bold"/>
+      </w:pPr>
+      <w:r>
+        <w:t>Errors</w:t>
       </w:r>
     </w:p>
     <w:p>
-      <w:r>
-        <w:t>Deploy specified contracts to a node</w:t>
+      <w:pPr>
+        <w:pStyle w:val="bullet1"/>
+      </w:pPr>
+      <w:r>
+        <w:t>Malformed request body</w:t>
+      </w:r>
+    </w:p>
+    <w:p>
+      <w:pPr>
+        <w:pStyle w:val="bullet1"/>
+      </w:pPr>
+      <w:r>
+        <w:t>Error emitted by node</w:t>
+      </w:r>
+      <w:r>
+        <w:t xml:space="preserve"> in response to</w:t>
+      </w:r>
+      <w:r>
+        <w:t xml:space="preserve"> deploy</w:t>
+      </w:r>
+    </w:p>
+    <w:p/>
+    <w:p>
+      <w:pPr>
+        <w:pStyle w:val="api"/>
+        <w:pageBreakBefore/>
+      </w:pPr>
+      <w:r>
+        <w:lastRenderedPageBreak/>
+        <w:t>ge</w:t>
+      </w:r>
+      <w:r>
+        <w:t>t /query</w:t>
+      </w:r>
+    </w:p>
+    <w:p>
+      <w:r>
+        <w:t>Query state of the DAG</w:t>
       </w:r>
       <w:r>
         <w:t>.</w:t>
@@ -1554,7 +1727,7 @@
               <w:ind w:left="0"/>
             </w:pPr>
             <w:r>
-              <w:t xml:space="preserve">account: </w:t>
+              <w:t xml:space="preserve">blockHash: </w:t>
             </w:r>
             <w:r>
               <w:rPr>
@@ -1573,10 +1746,7 @@
               <w:ind w:left="0"/>
             </w:pPr>
             <w:r>
-              <w:t>payment</w:t>
-            </w:r>
-            <w:r>
-              <w:t xml:space="preserve">: </w:t>
+              <w:t xml:space="preserve">keyVariant: </w:t>
             </w:r>
             <w:r>
               <w:rPr>
@@ -1585,17 +1755,17 @@
               <w:t>string</w:t>
             </w:r>
             <w:r>
-              <w:t>,</w:t>
-            </w:r>
-          </w:p>
-          <w:p>
-            <w:pPr>
-              <w:pStyle w:val="code"/>
-              <w:spacing w:after="60"/>
-              <w:ind w:left="0"/>
-            </w:pPr>
-            <w:r>
-              <w:t xml:space="preserve">paymentArgs: </w:t>
+              <w:t>,   // enum</w:t>
+            </w:r>
+          </w:p>
+          <w:p>
+            <w:pPr>
+              <w:pStyle w:val="code"/>
+              <w:spacing w:after="60"/>
+              <w:ind w:left="0"/>
+            </w:pPr>
+            <w:r>
+              <w:t xml:space="preserve">keyBytes: </w:t>
             </w:r>
             <w:r>
               <w:rPr>
@@ -1614,51 +1784,13 @@
               <w:ind w:left="0"/>
             </w:pPr>
             <w:r>
-              <w:t xml:space="preserve">session: </w:t>
+              <w:t xml:space="preserve">path: </w:t>
             </w:r>
             <w:r>
               <w:rPr>
                 <w:color w:val="E36C0A" w:themeColor="accent6" w:themeShade="BF"/>
               </w:rPr>
               <w:t>string</w:t>
-            </w:r>
-            <w:r>
-              <w:t>,</w:t>
-            </w:r>
-          </w:p>
-          <w:p>
-            <w:pPr>
-              <w:pStyle w:val="code"/>
-              <w:spacing w:after="60"/>
-              <w:ind w:left="0"/>
-            </w:pPr>
-            <w:r>
-              <w:t xml:space="preserve">sessionArgs: </w:t>
-            </w:r>
-            <w:r>
-              <w:rPr>
-                <w:color w:val="E36C0A" w:themeColor="accent6" w:themeShade="BF"/>
-              </w:rPr>
-              <w:t>string</w:t>
-            </w:r>
-            <w:r>
-              <w:t>,</w:t>
-            </w:r>
-          </w:p>
-          <w:p>
-            <w:pPr>
-              <w:pStyle w:val="code"/>
-              <w:spacing w:after="60"/>
-              <w:ind w:left="0"/>
-            </w:pPr>
-            <w:r>
-              <w:t xml:space="preserve">propose: </w:t>
-            </w:r>
-            <w:r>
-              <w:rPr>
-                <w:color w:val="E36C0A" w:themeColor="accent6" w:themeShade="BF"/>
-              </w:rPr>
-              <w:t>boolean</w:t>
             </w:r>
             <w:r>
               <w:t xml:space="preserve"> </w:t>
@@ -1696,26 +1828,7 @@
               <w:ind w:left="0"/>
             </w:pPr>
             <w:r>
-              <w:t xml:space="preserve">status: </w:t>
-            </w:r>
-            <w:r>
-              <w:rPr>
-                <w:color w:val="E36C0A" w:themeColor="accent6" w:themeShade="BF"/>
-              </w:rPr>
-              <w:t>boolean</w:t>
-            </w:r>
-            <w:r>
-              <w:t>,</w:t>
-            </w:r>
-          </w:p>
-          <w:p>
-            <w:pPr>
-              <w:pStyle w:val="code"/>
-              <w:spacing w:after="60"/>
-              <w:ind w:left="0"/>
-            </w:pPr>
-            <w:r>
-              <w:t xml:space="preserve">message: </w:t>
+              <w:t xml:space="preserve">result: </w:t>
             </w:r>
             <w:r>
               <w:rPr>
@@ -1743,224 +1856,31 @@
     <w:p/>
     <w:p>
       <w:pPr>
-        <w:pStyle w:val="api"/>
-        <w:pageBreakBefore/>
-      </w:pPr>
-      <w:r>
-        <w:lastRenderedPageBreak/>
-        <w:t>ge</w:t>
-      </w:r>
-      <w:r>
-        <w:t>t /query</w:t>
+        <w:pStyle w:val="bold"/>
+      </w:pPr>
+      <w:r>
+        <w:t>Errors</w:t>
       </w:r>
     </w:p>
     <w:p>
-      <w:r>
-        <w:t>Query state of the DAG</w:t>
-      </w:r>
-      <w:r>
-        <w:t>.</w:t>
+      <w:pPr>
+        <w:pStyle w:val="bullet1"/>
+      </w:pPr>
+      <w:r>
+        <w:t>Malformed request body</w:t>
       </w:r>
     </w:p>
-    <w:p/>
-    <w:tbl>
-      <w:tblPr>
-        <w:tblStyle w:val="TableGrid"/>
-        <w:tblW w:w="9360" w:type="dxa"/>
-        <w:jc w:val="center"/>
-        <w:tblLayout w:type="fixed"/>
-        <w:tblLook w:val="04A0" w:firstRow="1" w:lastRow="0" w:firstColumn="1" w:lastColumn="0" w:noHBand="0" w:noVBand="1"/>
-      </w:tblPr>
-      <w:tblGrid>
-        <w:gridCol w:w="4680"/>
-        <w:gridCol w:w="4680"/>
-      </w:tblGrid>
-      <w:tr>
-        <w:trPr>
-          <w:cantSplit/>
-          <w:tblHeader/>
-          <w:jc w:val="center"/>
-        </w:trPr>
-        <w:tc>
-          <w:tcPr>
-            <w:tcW w:w="4680" w:type="dxa"/>
-          </w:tcPr>
-          <w:p>
-            <w:pPr>
-              <w:pStyle w:val="tableTitle"/>
-            </w:pPr>
-            <w:r>
-              <w:t>request body</w:t>
-            </w:r>
-          </w:p>
-        </w:tc>
-        <w:tc>
-          <w:tcPr>
-            <w:tcW w:w="4680" w:type="dxa"/>
-          </w:tcPr>
-          <w:p>
-            <w:pPr>
-              <w:pStyle w:val="tableTitle"/>
-            </w:pPr>
-            <w:r>
-              <w:t>response body</w:t>
-            </w:r>
-          </w:p>
-        </w:tc>
-      </w:tr>
-      <w:tr>
-        <w:trPr>
-          <w:cantSplit/>
-          <w:jc w:val="center"/>
-        </w:trPr>
-        <w:tc>
-          <w:tcPr>
-            <w:tcW w:w="4680" w:type="dxa"/>
-          </w:tcPr>
-          <w:p>
-            <w:pPr>
-              <w:pStyle w:val="code"/>
-              <w:spacing w:after="60"/>
-              <w:ind w:left="0"/>
-            </w:pPr>
-            <w:r>
-              <w:t>{</w:t>
-            </w:r>
-          </w:p>
-          <w:p>
-            <w:pPr>
-              <w:pStyle w:val="code"/>
-              <w:spacing w:after="60"/>
-              <w:ind w:left="0"/>
-            </w:pPr>
-            <w:r>
-              <w:t xml:space="preserve">blockHash: </w:t>
-            </w:r>
-            <w:r>
-              <w:rPr>
-                <w:color w:val="E36C0A" w:themeColor="accent6" w:themeShade="BF"/>
-              </w:rPr>
-              <w:t>string</w:t>
-            </w:r>
-            <w:r>
-              <w:t>,</w:t>
-            </w:r>
-          </w:p>
-          <w:p>
-            <w:pPr>
-              <w:pStyle w:val="code"/>
-              <w:spacing w:after="60"/>
-              <w:ind w:left="0"/>
-            </w:pPr>
-            <w:r>
-              <w:t xml:space="preserve">keyVariant: </w:t>
-            </w:r>
-            <w:r>
-              <w:rPr>
-                <w:color w:val="E36C0A" w:themeColor="accent6" w:themeShade="BF"/>
-              </w:rPr>
-              <w:t>string</w:t>
-            </w:r>
-            <w:r>
-              <w:t>,   // enum</w:t>
-            </w:r>
-          </w:p>
-          <w:p>
-            <w:pPr>
-              <w:pStyle w:val="code"/>
-              <w:spacing w:after="60"/>
-              <w:ind w:left="0"/>
-            </w:pPr>
-            <w:r>
-              <w:t xml:space="preserve">keyBytes: </w:t>
-            </w:r>
-            <w:r>
-              <w:rPr>
-                <w:color w:val="E36C0A" w:themeColor="accent6" w:themeShade="BF"/>
-              </w:rPr>
-              <w:t>string</w:t>
-            </w:r>
-            <w:r>
-              <w:t>,</w:t>
-            </w:r>
-          </w:p>
-          <w:p>
-            <w:pPr>
-              <w:pStyle w:val="code"/>
-              <w:spacing w:after="60"/>
-              <w:ind w:left="0"/>
-            </w:pPr>
-            <w:r>
-              <w:t xml:space="preserve">path: </w:t>
-            </w:r>
-            <w:r>
-              <w:rPr>
-                <w:color w:val="E36C0A" w:themeColor="accent6" w:themeShade="BF"/>
-              </w:rPr>
-              <w:t>string</w:t>
-            </w:r>
-            <w:r>
-              <w:t xml:space="preserve"> </w:t>
-            </w:r>
-          </w:p>
-          <w:p>
-            <w:pPr>
-              <w:pStyle w:val="code"/>
-              <w:spacing w:after="60"/>
-              <w:ind w:left="0"/>
-            </w:pPr>
-            <w:r>
-              <w:t>}</w:t>
-            </w:r>
-          </w:p>
-        </w:tc>
-        <w:tc>
-          <w:tcPr>
-            <w:tcW w:w="4680" w:type="dxa"/>
-          </w:tcPr>
-          <w:p>
-            <w:pPr>
-              <w:pStyle w:val="code"/>
-              <w:spacing w:after="60"/>
-              <w:ind w:left="0"/>
-            </w:pPr>
-            <w:r>
-              <w:t>{</w:t>
-            </w:r>
-          </w:p>
-          <w:p>
-            <w:pPr>
-              <w:pStyle w:val="code"/>
-              <w:spacing w:after="60"/>
-              <w:ind w:left="0"/>
-            </w:pPr>
-            <w:r>
-              <w:t xml:space="preserve">result: </w:t>
-            </w:r>
-            <w:r>
-              <w:rPr>
-                <w:color w:val="E36C0A" w:themeColor="accent6" w:themeShade="BF"/>
-              </w:rPr>
-              <w:t>string</w:t>
-            </w:r>
-            <w:r>
-              <w:t xml:space="preserve"> </w:t>
-            </w:r>
-          </w:p>
-          <w:p>
-            <w:pPr>
-              <w:pStyle w:val="code"/>
-              <w:spacing w:after="60"/>
-              <w:ind w:left="0"/>
-            </w:pPr>
-            <w:r>
-              <w:t>}</w:t>
-            </w:r>
-          </w:p>
-        </w:tc>
-      </w:tr>
-    </w:tbl>
-    <w:p/>
+    <w:p>
+      <w:pPr>
+        <w:pStyle w:val="bullet1"/>
+      </w:pPr>
+      <w:r>
+        <w:t>Error emitted by node in res</w:t>
+      </w:r>
+      <w:r>
+        <w:t>ponse to query</w:t>
+      </w:r>
+    </w:p>
     <w:p/>
     <w:sectPr>
       <w:pgSz w:w="12240" w:h="15840" w:code="1"/>
@@ -4839,7 +4759,7 @@
 </file>
 
 <file path=customXml/itemProps1.xml><?xml version="1.0" encoding="utf-8"?>
-<ds:datastoreItem xmlns:ds="http://schemas.openxmlformats.org/officeDocument/2006/customXml" ds:itemID="{EF1A5696-C2C1-4737-99D8-2A400B929E81}">
+<ds:datastoreItem xmlns:ds="http://schemas.openxmlformats.org/officeDocument/2006/customXml" ds:itemID="{249A5D07-395D-4244-9899-2EC89CF368D9}">
   <ds:schemaRefs>
     <ds:schemaRef ds:uri="http://schemas.openxmlformats.org/officeDocument/2006/bibliography"/>
   </ds:schemaRefs>

</xml_diff>

<commit_message>
added delete /account and delete /contract
</commit_message>
<xml_diff>
--- a/specHttpInterface.docx
+++ b/specHttpInterface.docx
@@ -16,7 +16,12 @@
         <w:t xml:space="preserve"> to CasperExplorer server</w:t>
       </w:r>
       <w:r>
-        <w:t xml:space="preserve"> (v2)</w:t>
+        <w:t xml:space="preserve"> (v3</w:t>
+      </w:r>
+      <w:bookmarkStart w:id="0" w:name="_GoBack"/>
+      <w:bookmarkEnd w:id="0"/>
+      <w:r>
+        <w:t>)</w:t>
       </w:r>
     </w:p>
     <w:p>
@@ -1323,10 +1328,7 @@
         <w:t xml:space="preserve"> does not exist</w:t>
       </w:r>
     </w:p>
-    <w:p>
-      <w:bookmarkStart w:id="0" w:name="_GoBack"/>
-      <w:bookmarkEnd w:id="0"/>
-    </w:p>
+    <w:p/>
     <w:p>
       <w:pPr>
         <w:pStyle w:val="api"/>
@@ -4759,7 +4761,7 @@
 </file>
 
 <file path=customXml/itemProps1.xml><?xml version="1.0" encoding="utf-8"?>
-<ds:datastoreItem xmlns:ds="http://schemas.openxmlformats.org/officeDocument/2006/customXml" ds:itemID="{249A5D07-395D-4244-9899-2EC89CF368D9}">
+<ds:datastoreItem xmlns:ds="http://schemas.openxmlformats.org/officeDocument/2006/customXml" ds:itemID="{D8440F9D-5431-4273-9471-745A222EFD5A}">
   <ds:schemaRefs>
     <ds:schemaRef ds:uri="http://schemas.openxmlformats.org/officeDocument/2006/bibliography"/>
   </ds:schemaRefs>

</xml_diff>

<commit_message>
new get /data payload; added post /contract/save
</commit_message>
<xml_diff>
--- a/specHttpInterface.docx
+++ b/specHttpInterface.docx
@@ -16,10 +16,8 @@
         <w:t xml:space="preserve"> to CasperExplorer server</w:t>
       </w:r>
       <w:r>
-        <w:t xml:space="preserve"> (v3</w:t>
-      </w:r>
-      <w:bookmarkStart w:id="0" w:name="_GoBack"/>
-      <w:bookmarkEnd w:id="0"/>
+        <w:t xml:space="preserve"> (v5</w:t>
+      </w:r>
       <w:r>
         <w:t>)</w:t>
       </w:r>
@@ -60,8 +58,10 @@
     <w:p>
       <w:pPr>
         <w:pStyle w:val="api"/>
-      </w:pPr>
-      <w:r>
+        <w:pageBreakBefore/>
+      </w:pPr>
+      <w:r>
+        <w:lastRenderedPageBreak/>
         <w:t>get /data</w:t>
       </w:r>
     </w:p>
@@ -308,6 +308,333 @@
             <w:r>
               <w:t>]</w:t>
             </w:r>
+            <w:r>
+              <w:t>,</w:t>
+            </w:r>
+          </w:p>
+          <w:p>
+            <w:pPr>
+              <w:pStyle w:val="code"/>
+              <w:spacing w:after="60"/>
+              <w:ind w:left="0"/>
+            </w:pPr>
+            <w:r>
+              <w:t>savedContracts: [</w:t>
+            </w:r>
+          </w:p>
+          <w:p>
+            <w:pPr>
+              <w:pStyle w:val="code"/>
+              <w:spacing w:after="60"/>
+              <w:ind w:left="0"/>
+            </w:pPr>
+            <w:r>
+              <w:t xml:space="preserve">   </w:t>
+            </w:r>
+            <w:r>
+              <w:t>{</w:t>
+            </w:r>
+            <w:r>
+              <w:t xml:space="preserve">         // zero or more</w:t>
+            </w:r>
+          </w:p>
+          <w:p>
+            <w:pPr>
+              <w:pStyle w:val="code"/>
+              <w:spacing w:after="60"/>
+              <w:ind w:left="0"/>
+            </w:pPr>
+            <w:r>
+              <w:t xml:space="preserve">      </w:t>
+            </w:r>
+            <w:r>
+              <w:t xml:space="preserve">name: </w:t>
+            </w:r>
+            <w:r>
+              <w:rPr>
+                <w:color w:val="E36C0A" w:themeColor="accent6" w:themeShade="BF"/>
+              </w:rPr>
+              <w:t>string</w:t>
+            </w:r>
+            <w:r>
+              <w:t>,</w:t>
+            </w:r>
+          </w:p>
+          <w:p>
+            <w:pPr>
+              <w:pStyle w:val="code"/>
+              <w:spacing w:after="60"/>
+              <w:ind w:left="0"/>
+            </w:pPr>
+            <w:r>
+              <w:t xml:space="preserve">      </w:t>
+            </w:r>
+            <w:r>
+              <w:t xml:space="preserve">payment: </w:t>
+            </w:r>
+            <w:r>
+              <w:rPr>
+                <w:color w:val="E36C0A" w:themeColor="accent6" w:themeShade="BF"/>
+              </w:rPr>
+              <w:t>string</w:t>
+            </w:r>
+            <w:r>
+              <w:t>,</w:t>
+            </w:r>
+          </w:p>
+          <w:p>
+            <w:pPr>
+              <w:pStyle w:val="code"/>
+              <w:spacing w:after="60"/>
+              <w:ind w:left="0"/>
+            </w:pPr>
+            <w:r>
+              <w:t xml:space="preserve">      </w:t>
+            </w:r>
+            <w:r>
+              <w:t xml:space="preserve">paymentArgs: </w:t>
+            </w:r>
+            <w:r>
+              <w:rPr>
+                <w:color w:val="E36C0A" w:themeColor="accent6" w:themeShade="BF"/>
+              </w:rPr>
+              <w:t>string</w:t>
+            </w:r>
+            <w:r>
+              <w:t>,</w:t>
+            </w:r>
+          </w:p>
+          <w:p>
+            <w:pPr>
+              <w:pStyle w:val="code"/>
+              <w:spacing w:after="60"/>
+              <w:ind w:left="0"/>
+            </w:pPr>
+            <w:r>
+              <w:t xml:space="preserve">      </w:t>
+            </w:r>
+            <w:r>
+              <w:t xml:space="preserve">session: </w:t>
+            </w:r>
+            <w:r>
+              <w:rPr>
+                <w:color w:val="E36C0A" w:themeColor="accent6" w:themeShade="BF"/>
+              </w:rPr>
+              <w:t>string</w:t>
+            </w:r>
+            <w:r>
+              <w:t>,</w:t>
+            </w:r>
+          </w:p>
+          <w:p>
+            <w:pPr>
+              <w:pStyle w:val="code"/>
+              <w:spacing w:after="60"/>
+              <w:ind w:left="0"/>
+            </w:pPr>
+            <w:r>
+              <w:t xml:space="preserve">      </w:t>
+            </w:r>
+            <w:r>
+              <w:t xml:space="preserve">sessionArgs: </w:t>
+            </w:r>
+            <w:r>
+              <w:rPr>
+                <w:color w:val="E36C0A" w:themeColor="accent6" w:themeShade="BF"/>
+              </w:rPr>
+              <w:t>string</w:t>
+            </w:r>
+            <w:r>
+              <w:t xml:space="preserve"> </w:t>
+            </w:r>
+          </w:p>
+          <w:p>
+            <w:pPr>
+              <w:pStyle w:val="code"/>
+              <w:spacing w:after="60"/>
+              <w:ind w:left="0"/>
+            </w:pPr>
+            <w:r>
+              <w:t xml:space="preserve">   </w:t>
+            </w:r>
+            <w:r>
+              <w:t>}</w:t>
+            </w:r>
+          </w:p>
+          <w:p>
+            <w:pPr>
+              <w:pStyle w:val="code"/>
+              <w:spacing w:after="60"/>
+              <w:ind w:left="0"/>
+            </w:pPr>
+            <w:r>
+              <w:t>],</w:t>
+            </w:r>
+          </w:p>
+          <w:p>
+            <w:pPr>
+              <w:pStyle w:val="code"/>
+              <w:spacing w:after="60"/>
+              <w:ind w:left="0"/>
+            </w:pPr>
+            <w:r>
+              <w:t>savedDeploys: [</w:t>
+            </w:r>
+          </w:p>
+          <w:p>
+            <w:pPr>
+              <w:pStyle w:val="code"/>
+              <w:spacing w:after="60"/>
+              <w:ind w:left="0"/>
+            </w:pPr>
+            <w:r>
+              <w:t xml:space="preserve">   {         // zero or more</w:t>
+            </w:r>
+          </w:p>
+          <w:p>
+            <w:pPr>
+              <w:pStyle w:val="code"/>
+              <w:spacing w:after="60"/>
+              <w:ind w:left="0"/>
+            </w:pPr>
+            <w:r>
+              <w:t xml:space="preserve">      </w:t>
+            </w:r>
+            <w:r>
+              <w:t>name</w:t>
+            </w:r>
+            <w:r>
+              <w:t xml:space="preserve">: </w:t>
+            </w:r>
+            <w:r>
+              <w:rPr>
+                <w:color w:val="E36C0A" w:themeColor="accent6" w:themeShade="BF"/>
+              </w:rPr>
+              <w:t>string</w:t>
+            </w:r>
+            <w:r>
+              <w:t>,</w:t>
+            </w:r>
+          </w:p>
+          <w:p>
+            <w:pPr>
+              <w:pStyle w:val="code"/>
+              <w:spacing w:after="60"/>
+              <w:ind w:left="0"/>
+            </w:pPr>
+            <w:r>
+              <w:t xml:space="preserve">      </w:t>
+            </w:r>
+            <w:r>
+              <w:t>block</w:t>
+            </w:r>
+            <w:r>
+              <w:t xml:space="preserve">: </w:t>
+            </w:r>
+            <w:r>
+              <w:rPr>
+                <w:color w:val="E36C0A" w:themeColor="accent6" w:themeShade="BF"/>
+              </w:rPr>
+              <w:t>string</w:t>
+            </w:r>
+            <w:r>
+              <w:t>,</w:t>
+            </w:r>
+          </w:p>
+          <w:p>
+            <w:pPr>
+              <w:pStyle w:val="code"/>
+              <w:spacing w:after="60"/>
+              <w:ind w:left="0"/>
+            </w:pPr>
+            <w:r>
+              <w:t xml:space="preserve">      </w:t>
+            </w:r>
+            <w:r>
+              <w:t>variant</w:t>
+            </w:r>
+            <w:r>
+              <w:t xml:space="preserve">: </w:t>
+            </w:r>
+            <w:r>
+              <w:rPr>
+                <w:color w:val="E36C0A" w:themeColor="accent6" w:themeShade="BF"/>
+              </w:rPr>
+              <w:t>string</w:t>
+            </w:r>
+            <w:r>
+              <w:t>,</w:t>
+            </w:r>
+          </w:p>
+          <w:p>
+            <w:pPr>
+              <w:pStyle w:val="code"/>
+              <w:spacing w:after="60"/>
+              <w:ind w:left="0"/>
+            </w:pPr>
+            <w:r>
+              <w:t xml:space="preserve">      </w:t>
+            </w:r>
+            <w:r>
+              <w:t>key</w:t>
+            </w:r>
+            <w:r>
+              <w:t xml:space="preserve">: </w:t>
+            </w:r>
+            <w:r>
+              <w:rPr>
+                <w:color w:val="E36C0A" w:themeColor="accent6" w:themeShade="BF"/>
+              </w:rPr>
+              <w:t>string</w:t>
+            </w:r>
+            <w:r>
+              <w:t>,</w:t>
+            </w:r>
+          </w:p>
+          <w:p>
+            <w:pPr>
+              <w:pStyle w:val="code"/>
+              <w:spacing w:after="60"/>
+              <w:ind w:left="0"/>
+            </w:pPr>
+            <w:r>
+              <w:t xml:space="preserve">      </w:t>
+            </w:r>
+            <w:r>
+              <w:t>path</w:t>
+            </w:r>
+            <w:r>
+              <w:t xml:space="preserve">: </w:t>
+            </w:r>
+            <w:r>
+              <w:rPr>
+                <w:color w:val="E36C0A" w:themeColor="accent6" w:themeShade="BF"/>
+              </w:rPr>
+              <w:t>string</w:t>
+            </w:r>
+            <w:r>
+              <w:t xml:space="preserve"> </w:t>
+            </w:r>
+          </w:p>
+          <w:p>
+            <w:pPr>
+              <w:pStyle w:val="code"/>
+              <w:spacing w:after="60"/>
+              <w:ind w:left="0"/>
+            </w:pPr>
+            <w:r>
+              <w:t xml:space="preserve">   }</w:t>
+            </w:r>
+          </w:p>
+          <w:p>
+            <w:pPr>
+              <w:pStyle w:val="code"/>
+              <w:spacing w:after="60"/>
+              <w:ind w:left="0"/>
+            </w:pPr>
+            <w:r>
+              <w:t>]</w:t>
+            </w:r>
           </w:p>
           <w:p>
             <w:pPr>
@@ -340,8 +667,10 @@
     <w:p>
       <w:pPr>
         <w:pStyle w:val="api"/>
-      </w:pPr>
-      <w:r>
+        <w:pageBreakBefore/>
+      </w:pPr>
+      <w:r>
+        <w:lastRenderedPageBreak/>
         <w:t>post</w:t>
       </w:r>
       <w:r>
@@ -609,7 +938,6 @@
         <w:pStyle w:val="bullet1"/>
       </w:pPr>
       <w:r>
-        <w:lastRenderedPageBreak/>
         <w:t>Error emitted by node in response to account creation deploy</w:t>
       </w:r>
     </w:p>
@@ -624,10 +952,7 @@
     </w:p>
     <w:p>
       <w:r>
-        <w:t>Delete account</w:t>
-      </w:r>
-      <w:r>
-        <w:t xml:space="preserve"> identified by “name”</w:t>
+        <w:t>Delete account identified by “name”</w:t>
       </w:r>
       <w:r>
         <w:t>.</w:t>
@@ -1096,15 +1421,18 @@
         <w:pStyle w:val="api"/>
       </w:pPr>
       <w:r>
-        <w:t>delete /contract</w:t>
+        <w:t>post /contract/save</w:t>
       </w:r>
     </w:p>
     <w:p>
       <w:r>
-        <w:t>Delete contract identified by “name” from the contract library</w:t>
+        <w:t>Save a deploy with specified parameters and name</w:t>
       </w:r>
       <w:r>
         <w:t>.</w:t>
+      </w:r>
+      <w:r>
+        <w:t xml:space="preserve"> Any existing saved deploy will be overwritten.</w:t>
       </w:r>
     </w:p>
     <w:p/>
@@ -1198,7 +1526,7 @@
               <w:ind w:left="0"/>
             </w:pPr>
             <w:r>
-              <w:t xml:space="preserve">type: </w:t>
+              <w:t xml:space="preserve">payment: </w:t>
             </w:r>
             <w:r>
               <w:rPr>
@@ -1207,7 +1535,64 @@
               <w:t>string</w:t>
             </w:r>
             <w:r>
-              <w:t xml:space="preserve">   // “payment”,“session”</w:t>
+              <w:t>,</w:t>
+            </w:r>
+          </w:p>
+          <w:p>
+            <w:pPr>
+              <w:pStyle w:val="code"/>
+              <w:spacing w:after="60"/>
+              <w:ind w:left="0"/>
+            </w:pPr>
+            <w:r>
+              <w:t xml:space="preserve">paymentArgs: </w:t>
+            </w:r>
+            <w:r>
+              <w:rPr>
+                <w:color w:val="E36C0A" w:themeColor="accent6" w:themeShade="BF"/>
+              </w:rPr>
+              <w:t>string</w:t>
+            </w:r>
+            <w:r>
+              <w:t>,</w:t>
+            </w:r>
+          </w:p>
+          <w:p>
+            <w:pPr>
+              <w:pStyle w:val="code"/>
+              <w:spacing w:after="60"/>
+              <w:ind w:left="0"/>
+            </w:pPr>
+            <w:r>
+              <w:t xml:space="preserve">session: </w:t>
+            </w:r>
+            <w:r>
+              <w:rPr>
+                <w:color w:val="E36C0A" w:themeColor="accent6" w:themeShade="BF"/>
+              </w:rPr>
+              <w:t>string</w:t>
+            </w:r>
+            <w:r>
+              <w:t>,</w:t>
+            </w:r>
+          </w:p>
+          <w:p>
+            <w:pPr>
+              <w:pStyle w:val="code"/>
+              <w:spacing w:after="60"/>
+              <w:ind w:left="0"/>
+            </w:pPr>
+            <w:r>
+              <w:t xml:space="preserve">sessionArgs: </w:t>
+            </w:r>
+            <w:r>
+              <w:rPr>
+                <w:color w:val="E36C0A" w:themeColor="accent6" w:themeShade="BF"/>
+              </w:rPr>
+              <w:t>string</w:t>
+            </w:r>
+            <w:r>
+              <w:t xml:space="preserve"> </w:t>
             </w:r>
           </w:p>
           <w:p>
@@ -1303,38 +1688,19 @@
         <w:t>Malformed request body</w:t>
       </w:r>
     </w:p>
-    <w:p>
-      <w:pPr>
-        <w:pStyle w:val="bullet1"/>
-      </w:pPr>
-      <w:r>
-        <w:t>Invalid “type” value</w:t>
-      </w:r>
-    </w:p>
-    <w:p>
-      <w:pPr>
-        <w:pStyle w:val="bullet1"/>
-      </w:pPr>
-      <w:r>
-        <w:t>Contract with</w:t>
-      </w:r>
-      <w:r>
-        <w:t xml:space="preserve"> specified type</w:t>
-      </w:r>
-      <w:r>
-        <w:t xml:space="preserve"> and name</w:t>
-      </w:r>
-      <w:r>
-        <w:t xml:space="preserve"> does not exist</w:t>
-      </w:r>
-    </w:p>
+    <w:p/>
     <w:p/>
     <w:p>
       <w:pPr>
         <w:pStyle w:val="api"/>
-      </w:pPr>
-      <w:r>
+        <w:pageBreakBefore/>
+      </w:pPr>
+      <w:r>
+        <w:lastRenderedPageBreak/>
         <w:t>post /contract</w:t>
+      </w:r>
+      <w:r>
+        <w:t>/deploy</w:t>
       </w:r>
     </w:p>
     <w:p>
@@ -1407,7 +1773,6 @@
               <w:ind w:left="0"/>
             </w:pPr>
             <w:r>
-              <w:lastRenderedPageBreak/>
               <w:t>{</w:t>
             </w:r>
           </w:p>
@@ -1626,35 +1991,21 @@
         <w:pStyle w:val="bullet1"/>
       </w:pPr>
       <w:r>
-        <w:t>Error emitted by node</w:t>
-      </w:r>
-      <w:r>
-        <w:t xml:space="preserve"> in response to</w:t>
-      </w:r>
-      <w:r>
-        <w:t xml:space="preserve"> deploy</w:t>
+        <w:t>Error emitted by node in response to deploy</w:t>
       </w:r>
     </w:p>
     <w:p/>
     <w:p>
       <w:pPr>
         <w:pStyle w:val="api"/>
-        <w:pageBreakBefore/>
-      </w:pPr>
-      <w:r>
-        <w:lastRenderedPageBreak/>
-        <w:t>ge</w:t>
-      </w:r>
-      <w:r>
-        <w:t>t /query</w:t>
+      </w:pPr>
+      <w:r>
+        <w:t>delete /contract</w:t>
       </w:r>
     </w:p>
     <w:p>
       <w:r>
-        <w:t>Query state of the DAG</w:t>
-      </w:r>
-      <w:r>
-        <w:t>.</w:t>
+        <w:t>Delete contract identified by “name” from the contract library.</w:t>
       </w:r>
     </w:p>
     <w:p/>
@@ -1729,7 +2080,7 @@
               <w:ind w:left="0"/>
             </w:pPr>
             <w:r>
-              <w:t xml:space="preserve">blockHash: </w:t>
+              <w:t xml:space="preserve">name: </w:t>
             </w:r>
             <w:r>
               <w:rPr>
@@ -1748,7 +2099,7 @@
               <w:ind w:left="0"/>
             </w:pPr>
             <w:r>
-              <w:t xml:space="preserve">keyVariant: </w:t>
+              <w:t xml:space="preserve">type: </w:t>
             </w:r>
             <w:r>
               <w:rPr>
@@ -1757,45 +2108,26 @@
               <w:t>string</w:t>
             </w:r>
             <w:r>
-              <w:t>,   // enum</w:t>
-            </w:r>
-          </w:p>
-          <w:p>
-            <w:pPr>
-              <w:pStyle w:val="code"/>
-              <w:spacing w:after="60"/>
-              <w:ind w:left="0"/>
-            </w:pPr>
-            <w:r>
-              <w:t xml:space="preserve">keyBytes: </w:t>
-            </w:r>
-            <w:r>
-              <w:rPr>
-                <w:color w:val="E36C0A" w:themeColor="accent6" w:themeShade="BF"/>
-              </w:rPr>
-              <w:t>string</w:t>
-            </w:r>
-            <w:r>
-              <w:t>,</w:t>
-            </w:r>
-          </w:p>
-          <w:p>
-            <w:pPr>
-              <w:pStyle w:val="code"/>
-              <w:spacing w:after="60"/>
-              <w:ind w:left="0"/>
-            </w:pPr>
-            <w:r>
-              <w:t xml:space="preserve">path: </w:t>
-            </w:r>
-            <w:r>
-              <w:rPr>
-                <w:color w:val="E36C0A" w:themeColor="accent6" w:themeShade="BF"/>
-              </w:rPr>
-              <w:t>string</w:t>
-            </w:r>
-            <w:r>
               <w:t xml:space="preserve"> </w:t>
+            </w:r>
+          </w:p>
+          <w:p>
+            <w:pPr>
+              <w:pStyle w:val="code"/>
+              <w:spacing w:after="60"/>
+              <w:ind w:left="0"/>
+            </w:pPr>
+            <w:r>
+              <w:t>//</w:t>
+            </w:r>
+            <w:r>
+              <w:t>one of:</w:t>
+            </w:r>
+            <w:r>
+              <w:t xml:space="preserve"> “payment”,“session”</w:t>
+            </w:r>
+            <w:r>
+              <w:t>,”saved”</w:t>
             </w:r>
           </w:p>
           <w:p>
@@ -1830,7 +2162,26 @@
               <w:ind w:left="0"/>
             </w:pPr>
             <w:r>
-              <w:t xml:space="preserve">result: </w:t>
+              <w:t xml:space="preserve">status: </w:t>
+            </w:r>
+            <w:r>
+              <w:rPr>
+                <w:color w:val="E36C0A" w:themeColor="accent6" w:themeShade="BF"/>
+              </w:rPr>
+              <w:t>boolean</w:t>
+            </w:r>
+            <w:r>
+              <w:t>,</w:t>
+            </w:r>
+          </w:p>
+          <w:p>
+            <w:pPr>
+              <w:pStyle w:val="code"/>
+              <w:spacing w:after="60"/>
+              <w:ind w:left="0"/>
+            </w:pPr>
+            <w:r>
+              <w:t xml:space="preserve">message: </w:t>
             </w:r>
             <w:r>
               <w:rPr>
@@ -1877,10 +2228,562 @@
         <w:pStyle w:val="bullet1"/>
       </w:pPr>
       <w:r>
-        <w:t>Error emitted by node in res</w:t>
-      </w:r>
-      <w:r>
-        <w:t>ponse to query</w:t>
+        <w:t>Invalid “type” value</w:t>
+      </w:r>
+    </w:p>
+    <w:p>
+      <w:pPr>
+        <w:pStyle w:val="bullet1"/>
+      </w:pPr>
+      <w:r>
+        <w:t>Contract with specified type and name does not exist</w:t>
+      </w:r>
+    </w:p>
+    <w:p/>
+    <w:p>
+      <w:pPr>
+        <w:pStyle w:val="api"/>
+        <w:pageBreakBefore/>
+      </w:pPr>
+      <w:r>
+        <w:lastRenderedPageBreak/>
+        <w:t>post /query</w:t>
+      </w:r>
+      <w:r>
+        <w:t>/save</w:t>
+      </w:r>
+    </w:p>
+    <w:p>
+      <w:r>
+        <w:t xml:space="preserve">Save a </w:t>
+      </w:r>
+      <w:r>
+        <w:t>query</w:t>
+      </w:r>
+      <w:r>
+        <w:t xml:space="preserve"> with specified parameters and name. Any existing saved </w:t>
+      </w:r>
+      <w:r>
+        <w:t>query</w:t>
+      </w:r>
+      <w:r>
+        <w:t xml:space="preserve"> will be overwritten.</w:t>
+      </w:r>
+    </w:p>
+    <w:p/>
+    <w:tbl>
+      <w:tblPr>
+        <w:tblStyle w:val="TableGrid"/>
+        <w:tblW w:w="9360" w:type="dxa"/>
+        <w:jc w:val="center"/>
+        <w:tblLayout w:type="fixed"/>
+        <w:tblLook w:val="04A0" w:firstRow="1" w:lastRow="0" w:firstColumn="1" w:lastColumn="0" w:noHBand="0" w:noVBand="1"/>
+      </w:tblPr>
+      <w:tblGrid>
+        <w:gridCol w:w="4680"/>
+        <w:gridCol w:w="4680"/>
+      </w:tblGrid>
+      <w:tr>
+        <w:trPr>
+          <w:cantSplit/>
+          <w:tblHeader/>
+          <w:jc w:val="center"/>
+        </w:trPr>
+        <w:tc>
+          <w:tcPr>
+            <w:tcW w:w="4680" w:type="dxa"/>
+          </w:tcPr>
+          <w:p>
+            <w:pPr>
+              <w:pStyle w:val="tableTitle"/>
+            </w:pPr>
+            <w:r>
+              <w:t>request body</w:t>
+            </w:r>
+          </w:p>
+        </w:tc>
+        <w:tc>
+          <w:tcPr>
+            <w:tcW w:w="4680" w:type="dxa"/>
+          </w:tcPr>
+          <w:p>
+            <w:pPr>
+              <w:pStyle w:val="tableTitle"/>
+            </w:pPr>
+            <w:r>
+              <w:t>response body</w:t>
+            </w:r>
+          </w:p>
+        </w:tc>
+      </w:tr>
+      <w:tr>
+        <w:trPr>
+          <w:cantSplit/>
+          <w:jc w:val="center"/>
+        </w:trPr>
+        <w:tc>
+          <w:tcPr>
+            <w:tcW w:w="4680" w:type="dxa"/>
+          </w:tcPr>
+          <w:p>
+            <w:pPr>
+              <w:pStyle w:val="code"/>
+              <w:spacing w:after="60"/>
+              <w:ind w:left="0"/>
+            </w:pPr>
+            <w:r>
+              <w:t>{</w:t>
+            </w:r>
+          </w:p>
+          <w:p>
+            <w:pPr>
+              <w:pStyle w:val="code"/>
+              <w:spacing w:after="60"/>
+              <w:ind w:left="0"/>
+            </w:pPr>
+            <w:r>
+              <w:t xml:space="preserve">name: </w:t>
+            </w:r>
+            <w:r>
+              <w:rPr>
+                <w:color w:val="E36C0A" w:themeColor="accent6" w:themeShade="BF"/>
+              </w:rPr>
+              <w:t>string</w:t>
+            </w:r>
+            <w:r>
+              <w:t>,</w:t>
+            </w:r>
+          </w:p>
+          <w:p>
+            <w:pPr>
+              <w:pStyle w:val="code"/>
+              <w:spacing w:after="60"/>
+              <w:ind w:left="0"/>
+            </w:pPr>
+            <w:r>
+              <w:t>block</w:t>
+            </w:r>
+            <w:r>
+              <w:t xml:space="preserve">: </w:t>
+            </w:r>
+            <w:r>
+              <w:rPr>
+                <w:color w:val="E36C0A" w:themeColor="accent6" w:themeShade="BF"/>
+              </w:rPr>
+              <w:t>string</w:t>
+            </w:r>
+            <w:r>
+              <w:t>,</w:t>
+            </w:r>
+          </w:p>
+          <w:p>
+            <w:pPr>
+              <w:pStyle w:val="code"/>
+              <w:spacing w:after="60"/>
+              <w:ind w:left="0"/>
+            </w:pPr>
+            <w:r>
+              <w:t>variant</w:t>
+            </w:r>
+            <w:r>
+              <w:t xml:space="preserve">: </w:t>
+            </w:r>
+            <w:r>
+              <w:rPr>
+                <w:color w:val="E36C0A" w:themeColor="accent6" w:themeShade="BF"/>
+              </w:rPr>
+              <w:t>string</w:t>
+            </w:r>
+            <w:r>
+              <w:t>,</w:t>
+            </w:r>
+          </w:p>
+          <w:p>
+            <w:pPr>
+              <w:pStyle w:val="code"/>
+              <w:spacing w:after="60"/>
+              <w:ind w:left="0"/>
+            </w:pPr>
+            <w:r>
+              <w:t>key</w:t>
+            </w:r>
+            <w:r>
+              <w:t xml:space="preserve">: </w:t>
+            </w:r>
+            <w:r>
+              <w:rPr>
+                <w:color w:val="E36C0A" w:themeColor="accent6" w:themeShade="BF"/>
+              </w:rPr>
+              <w:t>string</w:t>
+            </w:r>
+            <w:r>
+              <w:t>,</w:t>
+            </w:r>
+          </w:p>
+          <w:p>
+            <w:pPr>
+              <w:pStyle w:val="code"/>
+              <w:spacing w:after="60"/>
+              <w:ind w:left="0"/>
+            </w:pPr>
+            <w:r>
+              <w:t>path</w:t>
+            </w:r>
+            <w:r>
+              <w:t xml:space="preserve">: </w:t>
+            </w:r>
+            <w:r>
+              <w:rPr>
+                <w:color w:val="E36C0A" w:themeColor="accent6" w:themeShade="BF"/>
+              </w:rPr>
+              <w:t>string</w:t>
+            </w:r>
+            <w:r>
+              <w:t xml:space="preserve"> </w:t>
+            </w:r>
+          </w:p>
+          <w:p>
+            <w:pPr>
+              <w:pStyle w:val="code"/>
+              <w:spacing w:after="60"/>
+              <w:ind w:left="0"/>
+            </w:pPr>
+            <w:r>
+              <w:t>}</w:t>
+            </w:r>
+          </w:p>
+        </w:tc>
+        <w:tc>
+          <w:tcPr>
+            <w:tcW w:w="4680" w:type="dxa"/>
+          </w:tcPr>
+          <w:p>
+            <w:pPr>
+              <w:pStyle w:val="code"/>
+              <w:spacing w:after="60"/>
+              <w:ind w:left="0"/>
+            </w:pPr>
+            <w:r>
+              <w:t>{</w:t>
+            </w:r>
+          </w:p>
+          <w:p>
+            <w:pPr>
+              <w:pStyle w:val="code"/>
+              <w:spacing w:after="60"/>
+              <w:ind w:left="0"/>
+            </w:pPr>
+            <w:r>
+              <w:t xml:space="preserve">status: </w:t>
+            </w:r>
+            <w:r>
+              <w:rPr>
+                <w:color w:val="E36C0A" w:themeColor="accent6" w:themeShade="BF"/>
+              </w:rPr>
+              <w:t>boolean</w:t>
+            </w:r>
+            <w:r>
+              <w:t>,</w:t>
+            </w:r>
+          </w:p>
+          <w:p>
+            <w:pPr>
+              <w:pStyle w:val="code"/>
+              <w:spacing w:after="60"/>
+              <w:ind w:left="0"/>
+            </w:pPr>
+            <w:r>
+              <w:t xml:space="preserve">message: </w:t>
+            </w:r>
+            <w:r>
+              <w:rPr>
+                <w:color w:val="E36C0A" w:themeColor="accent6" w:themeShade="BF"/>
+              </w:rPr>
+              <w:t>string</w:t>
+            </w:r>
+            <w:r>
+              <w:t xml:space="preserve"> </w:t>
+            </w:r>
+          </w:p>
+          <w:p>
+            <w:pPr>
+              <w:pStyle w:val="code"/>
+              <w:spacing w:after="60"/>
+              <w:ind w:left="0"/>
+            </w:pPr>
+            <w:r>
+              <w:t>}</w:t>
+            </w:r>
+          </w:p>
+        </w:tc>
+      </w:tr>
+    </w:tbl>
+    <w:p/>
+    <w:p>
+      <w:pPr>
+        <w:pStyle w:val="bold"/>
+      </w:pPr>
+      <w:r>
+        <w:t>Errors</w:t>
+      </w:r>
+    </w:p>
+    <w:p>
+      <w:pPr>
+        <w:pStyle w:val="bullet1"/>
+      </w:pPr>
+      <w:r>
+        <w:t>Malformed request body</w:t>
+      </w:r>
+    </w:p>
+    <w:p/>
+    <w:p>
+      <w:pPr>
+        <w:pStyle w:val="api"/>
+      </w:pPr>
+      <w:r>
+        <w:t>ge</w:t>
+      </w:r>
+      <w:r>
+        <w:t>t /query</w:t>
+      </w:r>
+    </w:p>
+    <w:p>
+      <w:r>
+        <w:t xml:space="preserve">Query </w:t>
+      </w:r>
+      <w:r>
+        <w:t xml:space="preserve">the </w:t>
+      </w:r>
+      <w:bookmarkStart w:id="0" w:name="_GoBack"/>
+      <w:bookmarkEnd w:id="0"/>
+      <w:r>
+        <w:t>state of the DAG</w:t>
+      </w:r>
+      <w:r>
+        <w:t>.</w:t>
+      </w:r>
+    </w:p>
+    <w:p/>
+    <w:tbl>
+      <w:tblPr>
+        <w:tblStyle w:val="TableGrid"/>
+        <w:tblW w:w="9360" w:type="dxa"/>
+        <w:jc w:val="center"/>
+        <w:tblLayout w:type="fixed"/>
+        <w:tblLook w:val="04A0" w:firstRow="1" w:lastRow="0" w:firstColumn="1" w:lastColumn="0" w:noHBand="0" w:noVBand="1"/>
+      </w:tblPr>
+      <w:tblGrid>
+        <w:gridCol w:w="4680"/>
+        <w:gridCol w:w="4680"/>
+      </w:tblGrid>
+      <w:tr>
+        <w:trPr>
+          <w:cantSplit/>
+          <w:tblHeader/>
+          <w:jc w:val="center"/>
+        </w:trPr>
+        <w:tc>
+          <w:tcPr>
+            <w:tcW w:w="4680" w:type="dxa"/>
+          </w:tcPr>
+          <w:p>
+            <w:pPr>
+              <w:pStyle w:val="tableTitle"/>
+            </w:pPr>
+            <w:r>
+              <w:t>request body</w:t>
+            </w:r>
+          </w:p>
+        </w:tc>
+        <w:tc>
+          <w:tcPr>
+            <w:tcW w:w="4680" w:type="dxa"/>
+          </w:tcPr>
+          <w:p>
+            <w:pPr>
+              <w:pStyle w:val="tableTitle"/>
+            </w:pPr>
+            <w:r>
+              <w:t>response body</w:t>
+            </w:r>
+          </w:p>
+        </w:tc>
+      </w:tr>
+      <w:tr>
+        <w:trPr>
+          <w:cantSplit/>
+          <w:jc w:val="center"/>
+        </w:trPr>
+        <w:tc>
+          <w:tcPr>
+            <w:tcW w:w="4680" w:type="dxa"/>
+          </w:tcPr>
+          <w:p>
+            <w:pPr>
+              <w:pStyle w:val="code"/>
+              <w:spacing w:after="60"/>
+              <w:ind w:left="0"/>
+            </w:pPr>
+            <w:r>
+              <w:t>{</w:t>
+            </w:r>
+          </w:p>
+          <w:p>
+            <w:pPr>
+              <w:pStyle w:val="code"/>
+              <w:spacing w:after="60"/>
+              <w:ind w:left="0"/>
+            </w:pPr>
+            <w:r>
+              <w:t xml:space="preserve">blockHash: </w:t>
+            </w:r>
+            <w:r>
+              <w:rPr>
+                <w:color w:val="E36C0A" w:themeColor="accent6" w:themeShade="BF"/>
+              </w:rPr>
+              <w:t>string</w:t>
+            </w:r>
+            <w:r>
+              <w:t>,</w:t>
+            </w:r>
+          </w:p>
+          <w:p>
+            <w:pPr>
+              <w:pStyle w:val="code"/>
+              <w:spacing w:after="60"/>
+              <w:ind w:left="0"/>
+            </w:pPr>
+            <w:r>
+              <w:t xml:space="preserve">keyVariant: </w:t>
+            </w:r>
+            <w:r>
+              <w:rPr>
+                <w:color w:val="E36C0A" w:themeColor="accent6" w:themeShade="BF"/>
+              </w:rPr>
+              <w:t>string</w:t>
+            </w:r>
+            <w:r>
+              <w:t>,   // enum</w:t>
+            </w:r>
+          </w:p>
+          <w:p>
+            <w:pPr>
+              <w:pStyle w:val="code"/>
+              <w:spacing w:after="60"/>
+              <w:ind w:left="0"/>
+            </w:pPr>
+            <w:r>
+              <w:t xml:space="preserve">keyBytes: </w:t>
+            </w:r>
+            <w:r>
+              <w:rPr>
+                <w:color w:val="E36C0A" w:themeColor="accent6" w:themeShade="BF"/>
+              </w:rPr>
+              <w:t>string</w:t>
+            </w:r>
+            <w:r>
+              <w:t>,</w:t>
+            </w:r>
+          </w:p>
+          <w:p>
+            <w:pPr>
+              <w:pStyle w:val="code"/>
+              <w:spacing w:after="60"/>
+              <w:ind w:left="0"/>
+            </w:pPr>
+            <w:r>
+              <w:t xml:space="preserve">path: </w:t>
+            </w:r>
+            <w:r>
+              <w:rPr>
+                <w:color w:val="E36C0A" w:themeColor="accent6" w:themeShade="BF"/>
+              </w:rPr>
+              <w:t>string</w:t>
+            </w:r>
+            <w:r>
+              <w:t xml:space="preserve"> </w:t>
+            </w:r>
+          </w:p>
+          <w:p>
+            <w:pPr>
+              <w:pStyle w:val="code"/>
+              <w:spacing w:after="60"/>
+              <w:ind w:left="0"/>
+            </w:pPr>
+            <w:r>
+              <w:t>}</w:t>
+            </w:r>
+          </w:p>
+        </w:tc>
+        <w:tc>
+          <w:tcPr>
+            <w:tcW w:w="4680" w:type="dxa"/>
+          </w:tcPr>
+          <w:p>
+            <w:pPr>
+              <w:pStyle w:val="code"/>
+              <w:spacing w:after="60"/>
+              <w:ind w:left="0"/>
+            </w:pPr>
+            <w:r>
+              <w:t>{</w:t>
+            </w:r>
+          </w:p>
+          <w:p>
+            <w:pPr>
+              <w:pStyle w:val="code"/>
+              <w:spacing w:after="60"/>
+              <w:ind w:left="0"/>
+            </w:pPr>
+            <w:r>
+              <w:t xml:space="preserve">result: </w:t>
+            </w:r>
+            <w:r>
+              <w:rPr>
+                <w:color w:val="E36C0A" w:themeColor="accent6" w:themeShade="BF"/>
+              </w:rPr>
+              <w:t>string</w:t>
+            </w:r>
+            <w:r>
+              <w:t xml:space="preserve"> </w:t>
+            </w:r>
+          </w:p>
+          <w:p>
+            <w:pPr>
+              <w:pStyle w:val="code"/>
+              <w:spacing w:after="60"/>
+              <w:ind w:left="0"/>
+            </w:pPr>
+            <w:r>
+              <w:t>}</w:t>
+            </w:r>
+          </w:p>
+        </w:tc>
+      </w:tr>
+    </w:tbl>
+    <w:p/>
+    <w:p>
+      <w:pPr>
+        <w:pStyle w:val="bold"/>
+      </w:pPr>
+      <w:r>
+        <w:t>Errors</w:t>
+      </w:r>
+    </w:p>
+    <w:p>
+      <w:pPr>
+        <w:pStyle w:val="bullet1"/>
+      </w:pPr>
+      <w:r>
+        <w:t>Malformed request body</w:t>
+      </w:r>
+    </w:p>
+    <w:p>
+      <w:pPr>
+        <w:pStyle w:val="bullet1"/>
+      </w:pPr>
+      <w:r>
+        <w:t>Error emitted by node in response to query</w:t>
       </w:r>
     </w:p>
     <w:p/>
@@ -4761,7 +5664,7 @@
 </file>
 
 <file path=customXml/itemProps1.xml><?xml version="1.0" encoding="utf-8"?>
-<ds:datastoreItem xmlns:ds="http://schemas.openxmlformats.org/officeDocument/2006/customXml" ds:itemID="{D8440F9D-5431-4273-9471-745A222EFD5A}">
+<ds:datastoreItem xmlns:ds="http://schemas.openxmlformats.org/officeDocument/2006/customXml" ds:itemID="{5864DD5A-2FAB-4F6B-8338-84C246BF172B}">
   <ds:schemaRefs>
     <ds:schemaRef ds:uri="http://schemas.openxmlformats.org/officeDocument/2006/bibliography"/>
   </ds:schemaRefs>

</xml_diff>

<commit_message>
updated wireframes and http spec
</commit_message>
<xml_diff>
--- a/specHttpInterface.docx
+++ b/specHttpInterface.docx
@@ -16,8 +16,10 @@
         <w:t xml:space="preserve"> to CasperExplorer server</w:t>
       </w:r>
       <w:r>
-        <w:t xml:space="preserve"> (v5</w:t>
-      </w:r>
+        <w:t xml:space="preserve"> (v7</w:t>
+      </w:r>
+      <w:bookmarkStart w:id="0" w:name="_GoBack"/>
+      <w:bookmarkEnd w:id="0"/>
       <w:r>
         <w:t>)</w:t>
       </w:r>
@@ -104,7 +106,7 @@
               <w:pStyle w:val="tableTitle"/>
             </w:pPr>
             <w:r>
-              <w:t>request body</w:t>
+              <w:t>query parameters</w:t>
             </w:r>
           </w:p>
         </w:tc>
@@ -137,6 +139,9 @@
               <w:spacing w:after="60"/>
               <w:ind w:left="0"/>
             </w:pPr>
+            <w:r>
+              <w:t>None</w:t>
+            </w:r>
           </w:p>
         </w:tc>
         <w:tc>
@@ -319,36 +324,30 @@
               <w:ind w:left="0"/>
             </w:pPr>
             <w:r>
-              <w:t>savedContracts: [</w:t>
-            </w:r>
-          </w:p>
-          <w:p>
-            <w:pPr>
-              <w:pStyle w:val="code"/>
-              <w:spacing w:after="60"/>
-              <w:ind w:left="0"/>
-            </w:pPr>
-            <w:r>
-              <w:t xml:space="preserve">   </w:t>
-            </w:r>
-            <w:r>
-              <w:t>{</w:t>
-            </w:r>
-            <w:r>
-              <w:t xml:space="preserve">         // zero or more</w:t>
-            </w:r>
-          </w:p>
-          <w:p>
-            <w:pPr>
-              <w:pStyle w:val="code"/>
-              <w:spacing w:after="60"/>
-              <w:ind w:left="0"/>
-            </w:pPr>
-            <w:r>
-              <w:t xml:space="preserve">      </w:t>
-            </w:r>
-            <w:r>
-              <w:t xml:space="preserve">name: </w:t>
+              <w:t>savedDeploy</w:t>
+            </w:r>
+            <w:r>
+              <w:t>s: [</w:t>
+            </w:r>
+          </w:p>
+          <w:p>
+            <w:pPr>
+              <w:pStyle w:val="code"/>
+              <w:spacing w:after="60"/>
+              <w:ind w:left="0"/>
+            </w:pPr>
+            <w:r>
+              <w:t xml:space="preserve">   {         // zero or more</w:t>
+            </w:r>
+          </w:p>
+          <w:p>
+            <w:pPr>
+              <w:pStyle w:val="code"/>
+              <w:spacing w:after="60"/>
+              <w:ind w:left="0"/>
+            </w:pPr>
+            <w:r>
+              <w:t xml:space="preserve">      name: </w:t>
             </w:r>
             <w:r>
               <w:rPr>
@@ -367,10 +366,7 @@
               <w:ind w:left="0"/>
             </w:pPr>
             <w:r>
-              <w:t xml:space="preserve">      </w:t>
-            </w:r>
-            <w:r>
-              <w:t xml:space="preserve">payment: </w:t>
+              <w:t xml:space="preserve">      payment: </w:t>
             </w:r>
             <w:r>
               <w:rPr>
@@ -389,10 +385,7 @@
               <w:ind w:left="0"/>
             </w:pPr>
             <w:r>
-              <w:t xml:space="preserve">      </w:t>
-            </w:r>
-            <w:r>
-              <w:t xml:space="preserve">paymentArgs: </w:t>
+              <w:t xml:space="preserve">      paymentArgs: </w:t>
             </w:r>
             <w:r>
               <w:rPr>
@@ -411,10 +404,7 @@
               <w:ind w:left="0"/>
             </w:pPr>
             <w:r>
-              <w:t xml:space="preserve">      </w:t>
-            </w:r>
-            <w:r>
-              <w:t xml:space="preserve">session: </w:t>
+              <w:t xml:space="preserve">      session: </w:t>
             </w:r>
             <w:r>
               <w:rPr>
@@ -433,10 +423,7 @@
               <w:ind w:left="0"/>
             </w:pPr>
             <w:r>
-              <w:t xml:space="preserve">      </w:t>
-            </w:r>
-            <w:r>
-              <w:t xml:space="preserve">sessionArgs: </w:t>
+              <w:t xml:space="preserve">      sessionArgs: </w:t>
             </w:r>
             <w:r>
               <w:rPr>
@@ -455,10 +442,7 @@
               <w:ind w:left="0"/>
             </w:pPr>
             <w:r>
-              <w:t xml:space="preserve">   </w:t>
-            </w:r>
-            <w:r>
-              <w:t>}</w:t>
+              <w:t xml:space="preserve">   }</w:t>
             </w:r>
           </w:p>
           <w:p>
@@ -478,7 +462,10 @@
               <w:ind w:left="0"/>
             </w:pPr>
             <w:r>
-              <w:t>savedDeploys: [</w:t>
+              <w:t>savedQuerie</w:t>
+            </w:r>
+            <w:r>
+              <w:t>s: [</w:t>
             </w:r>
           </w:p>
           <w:p>
@@ -498,13 +485,7 @@
               <w:ind w:left="0"/>
             </w:pPr>
             <w:r>
-              <w:t xml:space="preserve">      </w:t>
-            </w:r>
-            <w:r>
-              <w:t>name</w:t>
-            </w:r>
-            <w:r>
-              <w:t xml:space="preserve">: </w:t>
+              <w:t xml:space="preserve">      name: </w:t>
             </w:r>
             <w:r>
               <w:rPr>
@@ -523,13 +504,7 @@
               <w:ind w:left="0"/>
             </w:pPr>
             <w:r>
-              <w:t xml:space="preserve">      </w:t>
-            </w:r>
-            <w:r>
-              <w:t>block</w:t>
-            </w:r>
-            <w:r>
-              <w:t xml:space="preserve">: </w:t>
+              <w:t xml:space="preserve">      block: </w:t>
             </w:r>
             <w:r>
               <w:rPr>
@@ -548,13 +523,7 @@
               <w:ind w:left="0"/>
             </w:pPr>
             <w:r>
-              <w:t xml:space="preserve">      </w:t>
-            </w:r>
-            <w:r>
-              <w:t>variant</w:t>
-            </w:r>
-            <w:r>
-              <w:t xml:space="preserve">: </w:t>
+              <w:t xml:space="preserve">      variant: </w:t>
             </w:r>
             <w:r>
               <w:rPr>
@@ -573,13 +542,7 @@
               <w:ind w:left="0"/>
             </w:pPr>
             <w:r>
-              <w:t xml:space="preserve">      </w:t>
-            </w:r>
-            <w:r>
-              <w:t>key</w:t>
-            </w:r>
-            <w:r>
-              <w:t xml:space="preserve">: </w:t>
+              <w:t xml:space="preserve">      key: </w:t>
             </w:r>
             <w:r>
               <w:rPr>
@@ -598,13 +561,7 @@
               <w:ind w:left="0"/>
             </w:pPr>
             <w:r>
-              <w:t xml:space="preserve">      </w:t>
-            </w:r>
-            <w:r>
-              <w:t>path</w:t>
-            </w:r>
-            <w:r>
-              <w:t xml:space="preserve">: </w:t>
+              <w:t xml:space="preserve">      path: </w:t>
             </w:r>
             <w:r>
               <w:rPr>
@@ -2247,27 +2204,12 @@
       </w:pPr>
       <w:r>
         <w:lastRenderedPageBreak/>
-        <w:t>post /query</w:t>
-      </w:r>
-      <w:r>
-        <w:t>/save</w:t>
+        <w:t>post /query/save</w:t>
       </w:r>
     </w:p>
     <w:p>
       <w:r>
-        <w:t xml:space="preserve">Save a </w:t>
-      </w:r>
-      <w:r>
-        <w:t>query</w:t>
-      </w:r>
-      <w:r>
-        <w:t xml:space="preserve"> with specified parameters and name. Any existing saved </w:t>
-      </w:r>
-      <w:r>
-        <w:t>query</w:t>
-      </w:r>
-      <w:r>
-        <w:t xml:space="preserve"> will be overwritten.</w:t>
+        <w:t>Save a query with specified parameters and name. Any existing saved query will be overwritten.</w:t>
       </w:r>
     </w:p>
     <w:p/>
@@ -2361,10 +2303,7 @@
               <w:ind w:left="0"/>
             </w:pPr>
             <w:r>
-              <w:t>block</w:t>
-            </w:r>
-            <w:r>
-              <w:t xml:space="preserve">: </w:t>
+              <w:t xml:space="preserve">block: </w:t>
             </w:r>
             <w:r>
               <w:rPr>
@@ -2383,10 +2322,7 @@
               <w:ind w:left="0"/>
             </w:pPr>
             <w:r>
-              <w:t>variant</w:t>
-            </w:r>
-            <w:r>
-              <w:t xml:space="preserve">: </w:t>
+              <w:t xml:space="preserve">variant: </w:t>
             </w:r>
             <w:r>
               <w:rPr>
@@ -2405,10 +2341,7 @@
               <w:ind w:left="0"/>
             </w:pPr>
             <w:r>
-              <w:t>key</w:t>
-            </w:r>
-            <w:r>
-              <w:t xml:space="preserve">: </w:t>
+              <w:t xml:space="preserve">key: </w:t>
             </w:r>
             <w:r>
               <w:rPr>
@@ -2427,10 +2360,7 @@
               <w:ind w:left="0"/>
             </w:pPr>
             <w:r>
-              <w:t>path</w:t>
-            </w:r>
-            <w:r>
-              <w:t xml:space="preserve">: </w:t>
+              <w:t xml:space="preserve">path: </w:t>
             </w:r>
             <w:r>
               <w:rPr>
@@ -2554,8 +2484,6 @@
       <w:r>
         <w:t xml:space="preserve">the </w:t>
       </w:r>
-      <w:bookmarkStart w:id="0" w:name="_GoBack"/>
-      <w:bookmarkEnd w:id="0"/>
       <w:r>
         <w:t>state of the DAG</w:t>
       </w:r>
@@ -2591,7 +2519,7 @@
               <w:pStyle w:val="tableTitle"/>
             </w:pPr>
             <w:r>
-              <w:t>request body</w:t>
+              <w:t>query parameters</w:t>
             </w:r>
           </w:p>
         </w:tc>
@@ -2625,17 +2553,7 @@
               <w:ind w:left="0"/>
             </w:pPr>
             <w:r>
-              <w:t>{</w:t>
-            </w:r>
-          </w:p>
-          <w:p>
-            <w:pPr>
-              <w:pStyle w:val="code"/>
-              <w:spacing w:after="60"/>
-              <w:ind w:left="0"/>
-            </w:pPr>
-            <w:r>
-              <w:t xml:space="preserve">blockHash: </w:t>
+              <w:t>blockHash=</w:t>
             </w:r>
             <w:r>
               <w:rPr>
@@ -2644,17 +2562,17 @@
               <w:t>string</w:t>
             </w:r>
             <w:r>
-              <w:t>,</w:t>
-            </w:r>
-          </w:p>
-          <w:p>
-            <w:pPr>
-              <w:pStyle w:val="code"/>
-              <w:spacing w:after="60"/>
-              <w:ind w:left="0"/>
-            </w:pPr>
-            <w:r>
-              <w:t xml:space="preserve">keyVariant: </w:t>
+              <w:t xml:space="preserve"> &amp;</w:t>
+            </w:r>
+          </w:p>
+          <w:p>
+            <w:pPr>
+              <w:pStyle w:val="code"/>
+              <w:spacing w:after="60"/>
+              <w:ind w:left="0"/>
+            </w:pPr>
+            <w:r>
+              <w:t>keyVariant=</w:t>
             </w:r>
             <w:r>
               <w:rPr>
@@ -2663,17 +2581,17 @@
               <w:t>string</w:t>
             </w:r>
             <w:r>
-              <w:t>,   // enum</w:t>
-            </w:r>
-          </w:p>
-          <w:p>
-            <w:pPr>
-              <w:pStyle w:val="code"/>
-              <w:spacing w:after="60"/>
-              <w:ind w:left="0"/>
-            </w:pPr>
-            <w:r>
-              <w:t xml:space="preserve">keyBytes: </w:t>
+              <w:t xml:space="preserve"> &amp;</w:t>
+            </w:r>
+          </w:p>
+          <w:p>
+            <w:pPr>
+              <w:pStyle w:val="code"/>
+              <w:spacing w:after="60"/>
+              <w:ind w:left="0"/>
+            </w:pPr>
+            <w:r>
+              <w:t>keyBytes=</w:t>
             </w:r>
             <w:r>
               <w:rPr>
@@ -2682,17 +2600,17 @@
               <w:t>string</w:t>
             </w:r>
             <w:r>
-              <w:t>,</w:t>
-            </w:r>
-          </w:p>
-          <w:p>
-            <w:pPr>
-              <w:pStyle w:val="code"/>
-              <w:spacing w:after="60"/>
-              <w:ind w:left="0"/>
-            </w:pPr>
-            <w:r>
-              <w:t xml:space="preserve">path: </w:t>
+              <w:t xml:space="preserve"> &amp;</w:t>
+            </w:r>
+          </w:p>
+          <w:p>
+            <w:pPr>
+              <w:pStyle w:val="code"/>
+              <w:spacing w:after="60"/>
+              <w:ind w:left="0"/>
+            </w:pPr>
+            <w:r>
+              <w:t>path=</w:t>
             </w:r>
             <w:r>
               <w:rPr>
@@ -2702,16 +2620,6 @@
             </w:r>
             <w:r>
               <w:t xml:space="preserve"> </w:t>
-            </w:r>
-          </w:p>
-          <w:p>
-            <w:pPr>
-              <w:pStyle w:val="code"/>
-              <w:spacing w:after="60"/>
-              <w:ind w:left="0"/>
-            </w:pPr>
-            <w:r>
-              <w:t>}</w:t>
             </w:r>
           </w:p>
         </w:tc>
@@ -2775,7 +2683,7 @@
         <w:pStyle w:val="bullet1"/>
       </w:pPr>
       <w:r>
-        <w:t>Malformed request body</w:t>
+        <w:t>Invalid query parameters</w:t>
       </w:r>
     </w:p>
     <w:p>
@@ -5664,7 +5572,7 @@
 </file>
 
 <file path=customXml/itemProps1.xml><?xml version="1.0" encoding="utf-8"?>
-<ds:datastoreItem xmlns:ds="http://schemas.openxmlformats.org/officeDocument/2006/customXml" ds:itemID="{5864DD5A-2FAB-4F6B-8338-84C246BF172B}">
+<ds:datastoreItem xmlns:ds="http://schemas.openxmlformats.org/officeDocument/2006/customXml" ds:itemID="{EF1027C1-4B40-4F29-99CB-A811D0041F35}">
   <ds:schemaRefs>
     <ds:schemaRef ds:uri="http://schemas.openxmlformats.org/officeDocument/2006/bibliography"/>
   </ds:schemaRefs>

</xml_diff>

<commit_message>
added post /query/save - not yet tested
</commit_message>
<xml_diff>
--- a/specHttpInterface.docx
+++ b/specHttpInterface.docx
@@ -16,7 +16,7 @@
         <w:t xml:space="preserve"> to CasperExplorer server</w:t>
       </w:r>
       <w:r>
-        <w:t xml:space="preserve"> (v7</w:t>
+        <w:t xml:space="preserve"> (v8</w:t>
       </w:r>
       <w:bookmarkStart w:id="0" w:name="_GoBack"/>
       <w:bookmarkEnd w:id="0"/>
@@ -2482,10 +2482,10 @@
         <w:t xml:space="preserve">Query </w:t>
       </w:r>
       <w:r>
-        <w:t xml:space="preserve">the </w:t>
-      </w:r>
-      <w:r>
-        <w:t>state of the DAG</w:t>
+        <w:t>specific variables on</w:t>
+      </w:r>
+      <w:r>
+        <w:t xml:space="preserve"> the DAG</w:t>
       </w:r>
       <w:r>
         <w:t>.</w:t>
@@ -2644,6 +2644,44 @@
               <w:ind w:left="0"/>
             </w:pPr>
             <w:r>
+              <w:t xml:space="preserve">status: </w:t>
+            </w:r>
+            <w:r>
+              <w:rPr>
+                <w:color w:val="E36C0A" w:themeColor="accent6" w:themeShade="BF"/>
+              </w:rPr>
+              <w:t>string</w:t>
+            </w:r>
+            <w:r>
+              <w:t>,</w:t>
+            </w:r>
+          </w:p>
+          <w:p>
+            <w:pPr>
+              <w:pStyle w:val="code"/>
+              <w:spacing w:after="60"/>
+              <w:ind w:left="0"/>
+            </w:pPr>
+            <w:r>
+              <w:t xml:space="preserve">message: </w:t>
+            </w:r>
+            <w:r>
+              <w:rPr>
+                <w:color w:val="E36C0A" w:themeColor="accent6" w:themeShade="BF"/>
+              </w:rPr>
+              <w:t>string</w:t>
+            </w:r>
+            <w:r>
+              <w:t>,</w:t>
+            </w:r>
+          </w:p>
+          <w:p>
+            <w:pPr>
+              <w:pStyle w:val="code"/>
+              <w:spacing w:after="60"/>
+              <w:ind w:left="0"/>
+            </w:pPr>
+            <w:r>
               <w:t xml:space="preserve">result: </w:t>
             </w:r>
             <w:r>
@@ -2684,6 +2722,192 @@
       </w:pPr>
       <w:r>
         <w:t>Invalid query parameters</w:t>
+      </w:r>
+    </w:p>
+    <w:p>
+      <w:pPr>
+        <w:pStyle w:val="bullet1"/>
+      </w:pPr>
+      <w:r>
+        <w:t>Error emitted by node in response to query</w:t>
+      </w:r>
+    </w:p>
+    <w:p/>
+    <w:p>
+      <w:pPr>
+        <w:pStyle w:val="api"/>
+        <w:pageBreakBefore/>
+      </w:pPr>
+      <w:r>
+        <w:lastRenderedPageBreak/>
+        <w:t>ge</w:t>
+      </w:r>
+      <w:r>
+        <w:t>t /dag</w:t>
+      </w:r>
+    </w:p>
+    <w:p>
+      <w:r>
+        <w:t>Get the topology of the</w:t>
+      </w:r>
+      <w:r>
+        <w:t xml:space="preserve"> DAG.</w:t>
+      </w:r>
+    </w:p>
+    <w:p/>
+    <w:tbl>
+      <w:tblPr>
+        <w:tblStyle w:val="TableGrid"/>
+        <w:tblW w:w="9360" w:type="dxa"/>
+        <w:jc w:val="center"/>
+        <w:tblLayout w:type="fixed"/>
+        <w:tblLook w:val="04A0" w:firstRow="1" w:lastRow="0" w:firstColumn="1" w:lastColumn="0" w:noHBand="0" w:noVBand="1"/>
+      </w:tblPr>
+      <w:tblGrid>
+        <w:gridCol w:w="4680"/>
+        <w:gridCol w:w="4680"/>
+      </w:tblGrid>
+      <w:tr>
+        <w:trPr>
+          <w:cantSplit/>
+          <w:tblHeader/>
+          <w:jc w:val="center"/>
+        </w:trPr>
+        <w:tc>
+          <w:tcPr>
+            <w:tcW w:w="4680" w:type="dxa"/>
+          </w:tcPr>
+          <w:p>
+            <w:pPr>
+              <w:pStyle w:val="tableTitle"/>
+            </w:pPr>
+            <w:r>
+              <w:t>query parameters</w:t>
+            </w:r>
+          </w:p>
+        </w:tc>
+        <w:tc>
+          <w:tcPr>
+            <w:tcW w:w="4680" w:type="dxa"/>
+          </w:tcPr>
+          <w:p>
+            <w:pPr>
+              <w:pStyle w:val="tableTitle"/>
+            </w:pPr>
+            <w:r>
+              <w:t>response body</w:t>
+            </w:r>
+          </w:p>
+        </w:tc>
+      </w:tr>
+      <w:tr>
+        <w:trPr>
+          <w:cantSplit/>
+          <w:jc w:val="center"/>
+        </w:trPr>
+        <w:tc>
+          <w:tcPr>
+            <w:tcW w:w="4680" w:type="dxa"/>
+          </w:tcPr>
+          <w:p>
+            <w:pPr>
+              <w:pStyle w:val="code"/>
+              <w:spacing w:after="60"/>
+              <w:ind w:left="0"/>
+            </w:pPr>
+          </w:p>
+        </w:tc>
+        <w:tc>
+          <w:tcPr>
+            <w:tcW w:w="4680" w:type="dxa"/>
+          </w:tcPr>
+          <w:p>
+            <w:pPr>
+              <w:pStyle w:val="code"/>
+              <w:spacing w:after="60"/>
+              <w:ind w:left="0"/>
+            </w:pPr>
+            <w:r>
+              <w:t>{</w:t>
+            </w:r>
+          </w:p>
+          <w:p>
+            <w:pPr>
+              <w:pStyle w:val="code"/>
+              <w:spacing w:after="60"/>
+              <w:ind w:left="0"/>
+            </w:pPr>
+            <w:r>
+              <w:t xml:space="preserve">status: </w:t>
+            </w:r>
+            <w:r>
+              <w:rPr>
+                <w:color w:val="E36C0A" w:themeColor="accent6" w:themeShade="BF"/>
+              </w:rPr>
+              <w:t>string</w:t>
+            </w:r>
+            <w:r>
+              <w:t>,</w:t>
+            </w:r>
+          </w:p>
+          <w:p>
+            <w:pPr>
+              <w:pStyle w:val="code"/>
+              <w:spacing w:after="60"/>
+              <w:ind w:left="0"/>
+            </w:pPr>
+            <w:r>
+              <w:t xml:space="preserve">message: </w:t>
+            </w:r>
+            <w:r>
+              <w:rPr>
+                <w:color w:val="E36C0A" w:themeColor="accent6" w:themeShade="BF"/>
+              </w:rPr>
+              <w:t>string</w:t>
+            </w:r>
+            <w:r>
+              <w:t>,</w:t>
+            </w:r>
+          </w:p>
+          <w:p>
+            <w:pPr>
+              <w:pStyle w:val="code"/>
+              <w:spacing w:after="60"/>
+              <w:ind w:left="0"/>
+            </w:pPr>
+            <w:r>
+              <w:t xml:space="preserve">result: </w:t>
+            </w:r>
+            <w:r>
+              <w:rPr>
+                <w:color w:val="E36C0A" w:themeColor="accent6" w:themeShade="BF"/>
+              </w:rPr>
+              <w:t>string</w:t>
+            </w:r>
+            <w:r>
+              <w:t xml:space="preserve"> </w:t>
+            </w:r>
+          </w:p>
+          <w:p>
+            <w:pPr>
+              <w:pStyle w:val="code"/>
+              <w:spacing w:after="60"/>
+              <w:ind w:left="0"/>
+            </w:pPr>
+            <w:r>
+              <w:t>}</w:t>
+            </w:r>
+          </w:p>
+        </w:tc>
+      </w:tr>
+    </w:tbl>
+    <w:p/>
+    <w:p>
+      <w:pPr>
+        <w:pStyle w:val="bold"/>
+      </w:pPr>
+      <w:r>
+        <w:t>Errors</w:t>
       </w:r>
     </w:p>
     <w:p>
@@ -5572,7 +5796,7 @@
 </file>
 
 <file path=customXml/itemProps1.xml><?xml version="1.0" encoding="utf-8"?>
-<ds:datastoreItem xmlns:ds="http://schemas.openxmlformats.org/officeDocument/2006/customXml" ds:itemID="{EF1027C1-4B40-4F29-99CB-A811D0041F35}">
+<ds:datastoreItem xmlns:ds="http://schemas.openxmlformats.org/officeDocument/2006/customXml" ds:itemID="{B735DC30-8254-4D32-9437-2DB6E939D417}">
   <ds:schemaRefs>
     <ds:schemaRef ds:uri="http://schemas.openxmlformats.org/officeDocument/2006/bibliography"/>
   </ds:schemaRefs>

</xml_diff>